<commit_message>
- Connexion et inscription en cours - quelques config
</commit_message>
<xml_diff>
--- a/app/docs/articles .docx
+++ b/app/docs/articles .docx
@@ -11,84 +11,42 @@
           <w:szCs w:val="32"/>
         </w:rPr>
       </w:pPr>
-      <w:proofErr w:type="spellStart"/>
       <w:r>
         <w:rPr>
           <w:b/>
           <w:sz w:val="32"/>
           <w:szCs w:val="32"/>
         </w:rPr>
-        <w:t>Tuto</w:t>
-      </w:r>
-      <w:proofErr w:type="spellEnd"/>
+        <w:t>Tuto #1 : Comment installer PHP</w:t>
+      </w:r>
       <w:r>
         <w:rPr>
           <w:b/>
           <w:sz w:val="32"/>
           <w:szCs w:val="32"/>
         </w:rPr>
-        <w:t xml:space="preserve"> #1 : Comment installer PHP</w:t>
-      </w:r>
-      <w:r>
+        <w:t xml:space="preserve">7 ou plus sur Mac OS </w:t>
+      </w:r>
+    </w:p>
+    <w:p>
+      <w:pPr>
+        <w:jc w:val="center"/>
         <w:rPr>
           <w:b/>
           <w:sz w:val="32"/>
           <w:szCs w:val="32"/>
         </w:rPr>
-        <w:t xml:space="preserve">7 ou plus sur Mac OS </w:t>
-      </w:r>
-    </w:p>
-    <w:p>
-      <w:pPr>
-        <w:jc w:val="center"/>
-        <w:rPr>
-          <w:b/>
-          <w:sz w:val="32"/>
-          <w:szCs w:val="32"/>
-        </w:rPr>
-      </w:pPr>
-    </w:p>
-    <w:p>
-      <w:r>
-        <w:t xml:space="preserve">Nous allons dans ce </w:t>
-      </w:r>
-      <w:proofErr w:type="spellStart"/>
-      <w:r>
-        <w:t>tuto</w:t>
-      </w:r>
-      <w:proofErr w:type="spellEnd"/>
-      <w:r>
-        <w:t xml:space="preserve"> voir comment installer PHP7 sur Mac OS X El Capitan ou version supérieur. Cette procédure est valable </w:t>
-      </w:r>
-      <w:proofErr w:type="gramStart"/>
-      <w:r>
-        <w:t>pour  toutes les version</w:t>
-      </w:r>
-      <w:proofErr w:type="gramEnd"/>
-      <w:r>
-        <w:t xml:space="preserve"> de PHP à partir de la 7. Je n’ai pas </w:t>
-      </w:r>
-      <w:proofErr w:type="gramStart"/>
-      <w:r>
-        <w:t>tester</w:t>
-      </w:r>
-      <w:proofErr w:type="gramEnd"/>
-      <w:r>
-        <w:t xml:space="preserve"> pour les version antérieur mais cela devrai marcher.</w:t>
+      </w:pPr>
+    </w:p>
+    <w:p>
+      <w:r>
+        <w:t>Nous allons dans ce tuto voir comment installer PHP7 sur Mac OS X El Capitan ou version supérieur. Cette procédure est valable pour  toutes les version de PHP à partir de la 7. Je n’ai pas tester pour les version antérieur mais cela devrai marcher.</w:t>
       </w:r>
     </w:p>
     <w:p/>
     <w:p>
       <w:r>
-        <w:t xml:space="preserve">Nous allons utiliser </w:t>
-      </w:r>
-      <w:proofErr w:type="spellStart"/>
-      <w:r>
-        <w:t>curl</w:t>
-      </w:r>
-      <w:proofErr w:type="spellEnd"/>
-      <w:r>
-        <w:t xml:space="preserve"> pour l’installation, cette dernière se fera donc via la console. </w:t>
+        <w:t xml:space="preserve">Nous allons utiliser curl pour l’installation, cette dernière se fera donc via la console. </w:t>
       </w:r>
     </w:p>
     <w:p/>
@@ -124,62 +82,22 @@
           <w:szCs w:val="20"/>
         </w:rPr>
       </w:pPr>
-      <w:proofErr w:type="spellStart"/>
-      <w:proofErr w:type="gramStart"/>
       <w:r>
         <w:rPr>
           <w:rFonts w:ascii="Courier" w:hAnsi="Courier" w:cs="Courier"/>
           <w:sz w:val="20"/>
           <w:szCs w:val="20"/>
         </w:rPr>
-        <w:t>curl</w:t>
-      </w:r>
-      <w:proofErr w:type="spellEnd"/>
-      <w:proofErr w:type="gramEnd"/>
+        <w:t>curl -s https://php-osx.</w:t>
+      </w:r>
       <w:r>
         <w:rPr>
           <w:rFonts w:ascii="Courier" w:hAnsi="Courier" w:cs="Courier"/>
           <w:sz w:val="20"/>
           <w:szCs w:val="20"/>
         </w:rPr>
-        <w:t xml:space="preserve"> -s https://php-osx.</w:t>
-      </w:r>
-      <w:r>
-        <w:rPr>
-          <w:rFonts w:ascii="Courier" w:hAnsi="Courier" w:cs="Courier"/>
-          <w:sz w:val="20"/>
-          <w:szCs w:val="20"/>
-        </w:rPr>
-        <w:t xml:space="preserve">liip.ch/install.sh | </w:t>
-      </w:r>
-      <w:proofErr w:type="spellStart"/>
-      <w:r>
-        <w:rPr>
-          <w:rFonts w:ascii="Courier" w:hAnsi="Courier" w:cs="Courier"/>
-          <w:sz w:val="20"/>
-          <w:szCs w:val="20"/>
-        </w:rPr>
-        <w:t>bash</w:t>
-      </w:r>
-      <w:proofErr w:type="spellEnd"/>
-      <w:r>
-        <w:rPr>
-          <w:rFonts w:ascii="Courier" w:hAnsi="Courier" w:cs="Courier"/>
-          <w:sz w:val="20"/>
-          <w:szCs w:val="20"/>
-        </w:rPr>
-        <w:t xml:space="preserve"> -s </w:t>
-      </w:r>
-      <w:proofErr w:type="spellStart"/>
-      <w:r>
-        <w:rPr>
-          <w:rFonts w:ascii="Courier" w:hAnsi="Courier" w:cs="Courier"/>
-          <w:sz w:val="20"/>
-          <w:szCs w:val="20"/>
-        </w:rPr>
-        <w:t>php_version</w:t>
-      </w:r>
-      <w:proofErr w:type="spellEnd"/>
+        <w:t>liip.ch/install.sh | bash -s php_version</w:t>
+      </w:r>
     </w:p>
     <w:p>
       <w:pPr>
@@ -290,23 +208,8 @@
       <w:pPr>
         <w:pStyle w:val="HTMLprformat"/>
       </w:pPr>
-      <w:proofErr w:type="spellStart"/>
-      <w:proofErr w:type="gramStart"/>
-      <w:r>
-        <w:t>curl</w:t>
-      </w:r>
-      <w:proofErr w:type="spellEnd"/>
-      <w:proofErr w:type="gramEnd"/>
-      <w:r>
-        <w:t xml:space="preserve"> -s https://php-osx.liip.ch/install.sh | </w:t>
-      </w:r>
-      <w:proofErr w:type="spellStart"/>
-      <w:r>
-        <w:t>bash</w:t>
-      </w:r>
-      <w:proofErr w:type="spellEnd"/>
-      <w:r>
-        <w:t xml:space="preserve"> -s 7.1</w:t>
+      <w:r>
+        <w:t>curl -s https://php-osx.liip.ch/install.sh | bash -s 7.1</w:t>
       </w:r>
     </w:p>
     <w:p>
@@ -492,43 +395,7 @@
           <w:sz w:val="20"/>
           <w:szCs w:val="20"/>
         </w:rPr>
-        <w:t xml:space="preserve">Nous allons </w:t>
-      </w:r>
-      <w:proofErr w:type="spellStart"/>
-      <w:r>
-        <w:rPr>
-          <w:rFonts w:ascii="Courier" w:hAnsi="Courier" w:cs="Courier"/>
-          <w:sz w:val="20"/>
-          <w:szCs w:val="20"/>
-        </w:rPr>
-        <w:t>verifier</w:t>
-      </w:r>
-      <w:proofErr w:type="spellEnd"/>
-      <w:r>
-        <w:rPr>
-          <w:rFonts w:ascii="Courier" w:hAnsi="Courier" w:cs="Courier"/>
-          <w:sz w:val="20"/>
-          <w:szCs w:val="20"/>
-        </w:rPr>
-        <w:t xml:space="preserve"> que la version que vous avez </w:t>
-      </w:r>
-      <w:proofErr w:type="gramStart"/>
-      <w:r>
-        <w:rPr>
-          <w:rFonts w:ascii="Courier" w:hAnsi="Courier" w:cs="Courier"/>
-          <w:sz w:val="20"/>
-          <w:szCs w:val="20"/>
-        </w:rPr>
-        <w:t>installer</w:t>
-      </w:r>
-      <w:proofErr w:type="gramEnd"/>
-      <w:r>
-        <w:rPr>
-          <w:rFonts w:ascii="Courier" w:hAnsi="Courier" w:cs="Courier"/>
-          <w:sz w:val="20"/>
-          <w:szCs w:val="20"/>
-        </w:rPr>
-        <w:t xml:space="preserve"> est la bonne. Pour ce faire taper dans la console la commande suivante : </w:t>
+        <w:t xml:space="preserve">Nous allons verifier que la version que vous avez installer est la bonne. Pour ce faire taper dans la console la commande suivante : </w:t>
       </w:r>
     </w:p>
     <w:p>
@@ -584,25 +451,13 @@
           <w:szCs w:val="20"/>
         </w:rPr>
       </w:pPr>
-      <w:proofErr w:type="spellStart"/>
-      <w:proofErr w:type="gramStart"/>
       <w:r>
         <w:rPr>
           <w:rFonts w:ascii="Courier" w:hAnsi="Courier" w:cs="Courier"/>
           <w:sz w:val="20"/>
           <w:szCs w:val="20"/>
         </w:rPr>
-        <w:t>php</w:t>
-      </w:r>
-      <w:proofErr w:type="spellEnd"/>
-      <w:proofErr w:type="gramEnd"/>
-      <w:r>
-        <w:rPr>
-          <w:rFonts w:ascii="Courier" w:hAnsi="Courier" w:cs="Courier"/>
-          <w:sz w:val="20"/>
-          <w:szCs w:val="20"/>
-        </w:rPr>
-        <w:t xml:space="preserve"> –v</w:t>
+        <w:t>php –v</w:t>
       </w:r>
     </w:p>
     <w:p>
@@ -728,67 +583,7 @@
           <w:sz w:val="22"/>
           <w:szCs w:val="22"/>
         </w:rPr>
-        <w:t>PHP 7.0.15 (cli) (</w:t>
-      </w:r>
-      <w:proofErr w:type="spellStart"/>
-      <w:r>
-        <w:rPr>
-          <w:rFonts w:ascii="Menlo Regular" w:hAnsi="Menlo Regular" w:cs="Menlo Regular"/>
-          <w:color w:val="000000"/>
-          <w:sz w:val="22"/>
-          <w:szCs w:val="22"/>
-        </w:rPr>
-        <w:t>built</w:t>
-      </w:r>
-      <w:proofErr w:type="spellEnd"/>
-      <w:r>
-        <w:rPr>
-          <w:rFonts w:ascii="Menlo Regular" w:hAnsi="Menlo Regular" w:cs="Menlo Regular"/>
-          <w:color w:val="000000"/>
-          <w:sz w:val="22"/>
-          <w:szCs w:val="22"/>
-        </w:rPr>
-        <w:t xml:space="preserve">: </w:t>
-      </w:r>
-      <w:proofErr w:type="spellStart"/>
-      <w:r>
-        <w:rPr>
-          <w:rFonts w:ascii="Menlo Regular" w:hAnsi="Menlo Regular" w:cs="Menlo Regular"/>
-          <w:color w:val="000000"/>
-          <w:sz w:val="22"/>
-          <w:szCs w:val="22"/>
-        </w:rPr>
-        <w:t>Feb</w:t>
-      </w:r>
-      <w:proofErr w:type="spellEnd"/>
-      <w:r>
-        <w:rPr>
-          <w:rFonts w:ascii="Menlo Regular" w:hAnsi="Menlo Regular" w:cs="Menlo Regular"/>
-          <w:color w:val="000000"/>
-          <w:sz w:val="22"/>
-          <w:szCs w:val="22"/>
-        </w:rPr>
-        <w:t xml:space="preserve"> 13 2017 10:30:54) </w:t>
-      </w:r>
-      <w:proofErr w:type="gramStart"/>
-      <w:r>
-        <w:rPr>
-          <w:rFonts w:ascii="Menlo Regular" w:hAnsi="Menlo Regular" w:cs="Menlo Regular"/>
-          <w:color w:val="000000"/>
-          <w:sz w:val="22"/>
-          <w:szCs w:val="22"/>
-        </w:rPr>
-        <w:t>( NTS</w:t>
-      </w:r>
-      <w:proofErr w:type="gramEnd"/>
-      <w:r>
-        <w:rPr>
-          <w:rFonts w:ascii="Menlo Regular" w:hAnsi="Menlo Regular" w:cs="Menlo Regular"/>
-          <w:color w:val="000000"/>
-          <w:sz w:val="22"/>
-          <w:szCs w:val="22"/>
-        </w:rPr>
-        <w:t xml:space="preserve"> )</w:t>
+        <w:t>PHP 7.0.15 (cli) (built: Feb 13 2017 10:30:54) ( NTS )</w:t>
       </w:r>
     </w:p>
     <w:p>
@@ -862,27 +657,7 @@
           <w:sz w:val="22"/>
           <w:szCs w:val="22"/>
         </w:rPr>
-        <w:t xml:space="preserve">Zend </w:t>
-      </w:r>
-      <w:proofErr w:type="spellStart"/>
-      <w:r>
-        <w:rPr>
-          <w:rFonts w:ascii="Menlo Regular" w:hAnsi="Menlo Regular" w:cs="Menlo Regular"/>
-          <w:color w:val="000000"/>
-          <w:sz w:val="22"/>
-          <w:szCs w:val="22"/>
-        </w:rPr>
-        <w:t>Engine</w:t>
-      </w:r>
-      <w:proofErr w:type="spellEnd"/>
-      <w:r>
-        <w:rPr>
-          <w:rFonts w:ascii="Menlo Regular" w:hAnsi="Menlo Regular" w:cs="Menlo Regular"/>
-          <w:color w:val="000000"/>
-          <w:sz w:val="22"/>
-          <w:szCs w:val="22"/>
-        </w:rPr>
-        <w:t xml:space="preserve"> v3.0.0, Copyright (c) 1998-2017 Zend Technologies</w:t>
+        <w:t>Zend Engine v3.0.0, Copyright (c) 1998-2017 Zend Technologies</w:t>
       </w:r>
     </w:p>
     <w:p>
@@ -919,49 +694,7 @@
           <w:sz w:val="22"/>
           <w:szCs w:val="22"/>
         </w:rPr>
-        <w:t xml:space="preserve">    </w:t>
-      </w:r>
-      <w:proofErr w:type="spellStart"/>
-      <w:proofErr w:type="gramStart"/>
-      <w:r>
-        <w:rPr>
-          <w:rFonts w:ascii="Menlo Regular" w:hAnsi="Menlo Regular" w:cs="Menlo Regular"/>
-          <w:color w:val="000000"/>
-          <w:sz w:val="22"/>
-          <w:szCs w:val="22"/>
-        </w:rPr>
-        <w:t>with</w:t>
-      </w:r>
-      <w:proofErr w:type="spellEnd"/>
-      <w:proofErr w:type="gramEnd"/>
-      <w:r>
-        <w:rPr>
-          <w:rFonts w:ascii="Menlo Regular" w:hAnsi="Menlo Regular" w:cs="Menlo Regular"/>
-          <w:color w:val="000000"/>
-          <w:sz w:val="22"/>
-          <w:szCs w:val="22"/>
-        </w:rPr>
-        <w:t xml:space="preserve"> Zend </w:t>
-      </w:r>
-      <w:proofErr w:type="spellStart"/>
-      <w:r>
-        <w:rPr>
-          <w:rFonts w:ascii="Menlo Regular" w:hAnsi="Menlo Regular" w:cs="Menlo Regular"/>
-          <w:color w:val="000000"/>
-          <w:sz w:val="22"/>
-          <w:szCs w:val="22"/>
-        </w:rPr>
-        <w:t>OPcache</w:t>
-      </w:r>
-      <w:proofErr w:type="spellEnd"/>
-      <w:r>
-        <w:rPr>
-          <w:rFonts w:ascii="Menlo Regular" w:hAnsi="Menlo Regular" w:cs="Menlo Regular"/>
-          <w:color w:val="000000"/>
-          <w:sz w:val="22"/>
-          <w:szCs w:val="22"/>
-        </w:rPr>
-        <w:t xml:space="preserve"> v7.0.15, Copyright (c) 1999-2017, by Zend Technologies</w:t>
+        <w:t xml:space="preserve">    with Zend OPcache v7.0.15, Copyright (c) 1999-2017, by Zend Technologies</w:t>
       </w:r>
     </w:p>
     <w:p>
@@ -998,61 +731,8 @@
           <w:sz w:val="22"/>
           <w:szCs w:val="22"/>
         </w:rPr>
-        <w:t xml:space="preserve">    </w:t>
-      </w:r>
-      <w:proofErr w:type="spellStart"/>
-      <w:proofErr w:type="gramStart"/>
-      <w:r>
-        <w:rPr>
-          <w:rFonts w:ascii="Menlo Regular" w:hAnsi="Menlo Regular" w:cs="Menlo Regular"/>
-          <w:color w:val="000000"/>
-          <w:sz w:val="22"/>
-          <w:szCs w:val="22"/>
-        </w:rPr>
-        <w:t>with</w:t>
-      </w:r>
-      <w:proofErr w:type="spellEnd"/>
-      <w:proofErr w:type="gramEnd"/>
-      <w:r>
-        <w:rPr>
-          <w:rFonts w:ascii="Menlo Regular" w:hAnsi="Menlo Regular" w:cs="Menlo Regular"/>
-          <w:color w:val="000000"/>
-          <w:sz w:val="22"/>
-          <w:szCs w:val="22"/>
-        </w:rPr>
-        <w:t xml:space="preserve"> </w:t>
-      </w:r>
-      <w:proofErr w:type="spellStart"/>
-      <w:r>
-        <w:rPr>
-          <w:rFonts w:ascii="Menlo Regular" w:hAnsi="Menlo Regular" w:cs="Menlo Regular"/>
-          <w:color w:val="000000"/>
-          <w:sz w:val="22"/>
-          <w:szCs w:val="22"/>
-        </w:rPr>
-        <w:t>Xdebug</w:t>
-      </w:r>
-      <w:proofErr w:type="spellEnd"/>
-      <w:r>
-        <w:rPr>
-          <w:rFonts w:ascii="Menlo Regular" w:hAnsi="Menlo Regular" w:cs="Menlo Regular"/>
-          <w:color w:val="000000"/>
-          <w:sz w:val="22"/>
-          <w:szCs w:val="22"/>
-        </w:rPr>
-        <w:t xml:space="preserve"> v2.4.1, Copyright (c) 2002-2016, by Derick </w:t>
-      </w:r>
-      <w:proofErr w:type="spellStart"/>
-      <w:r>
-        <w:rPr>
-          <w:rFonts w:ascii="Menlo Regular" w:hAnsi="Menlo Regular" w:cs="Menlo Regular"/>
-          <w:color w:val="000000"/>
-          <w:sz w:val="22"/>
-          <w:szCs w:val="22"/>
-        </w:rPr>
-        <w:t>Rethans</w:t>
-      </w:r>
-      <w:proofErr w:type="spellEnd"/>
+        <w:t xml:space="preserve">    with Xdebug v2.4.1, Copyright (c) 2002-2016, by Derick Rethans</w:t>
+      </w:r>
     </w:p>
     <w:p>
       <w:pPr>
@@ -1093,101 +773,22 @@
           <w:sz w:val="22"/>
           <w:szCs w:val="22"/>
         </w:rPr>
-        <w:t>Si vous n’avez pas la bonne version, voici la solution pour mettre à jour la version utiliser par Mac OS. Il s’agit de mettre à jour votre PATH. Pour se faire ouvrez le fichier .</w:t>
-      </w:r>
-      <w:proofErr w:type="spellStart"/>
-      <w:r>
-        <w:rPr>
-          <w:rFonts w:ascii="Menlo Regular" w:hAnsi="Menlo Regular" w:cs="Menlo Regular"/>
-          <w:color w:val="000000"/>
-          <w:sz w:val="22"/>
-          <w:szCs w:val="22"/>
-        </w:rPr>
-        <w:t>bash_profil</w:t>
-      </w:r>
-      <w:proofErr w:type="spellEnd"/>
-      <w:r>
-        <w:rPr>
-          <w:rFonts w:ascii="Menlo Regular" w:hAnsi="Menlo Regular" w:cs="Menlo Regular"/>
-          <w:color w:val="000000"/>
-          <w:sz w:val="22"/>
-          <w:szCs w:val="22"/>
-        </w:rPr>
-        <w:t xml:space="preserve"> ou .profile via un </w:t>
-      </w:r>
-      <w:proofErr w:type="spellStart"/>
-      <w:r>
-        <w:rPr>
-          <w:rFonts w:ascii="Menlo Regular" w:hAnsi="Menlo Regular" w:cs="Menlo Regular"/>
-          <w:color w:val="000000"/>
-          <w:sz w:val="22"/>
-          <w:szCs w:val="22"/>
-        </w:rPr>
-        <w:t>editeur</w:t>
-      </w:r>
-      <w:proofErr w:type="spellEnd"/>
-      <w:r>
-        <w:rPr>
-          <w:rFonts w:ascii="Menlo Regular" w:hAnsi="Menlo Regular" w:cs="Menlo Regular"/>
-          <w:color w:val="000000"/>
-          <w:sz w:val="22"/>
-          <w:szCs w:val="22"/>
-        </w:rPr>
-        <w:t xml:space="preserve"> de code ou via la console en tapant ceci : </w:t>
-      </w:r>
-      <w:proofErr w:type="spellStart"/>
-      <w:r>
-        <w:rPr>
-          <w:rFonts w:ascii="Menlo Regular" w:hAnsi="Menlo Regular" w:cs="Menlo Regular"/>
-          <w:color w:val="000000"/>
-          <w:sz w:val="22"/>
-          <w:szCs w:val="22"/>
-        </w:rPr>
-        <w:t>sudo</w:t>
-      </w:r>
-      <w:proofErr w:type="spellEnd"/>
-      <w:r>
-        <w:rPr>
-          <w:rFonts w:ascii="Menlo Regular" w:hAnsi="Menlo Regular" w:cs="Menlo Regular"/>
-          <w:color w:val="000000"/>
-          <w:sz w:val="22"/>
-          <w:szCs w:val="22"/>
-        </w:rPr>
-        <w:t xml:space="preserve"> nano </w:t>
+        <w:t xml:space="preserve">Si vous n’avez pas la bonne version, voici la solution pour mettre à jour la version utiliser par Mac OS. Il s’agit de mettre à jour votre PATH. Pour se faire ouvrez le fichier .bash_profil ou .profile via un editeur de code ou via la console en tapant ceci : sudo nano </w:t>
       </w:r>
       <w:r>
         <w:rPr>
           <w:rFonts w:eastAsia="Times New Roman" w:cs="Times New Roman"/>
         </w:rPr>
-        <w:t>~/.profile.  Et pour finir ajouter la ligne suivant </w:t>
-      </w:r>
-      <w:proofErr w:type="gramStart"/>
+        <w:t xml:space="preserve">~/.profile.  Et pour finir ajouter la ligne suivant : </w:t>
+      </w:r>
       <w:r>
         <w:rPr>
           <w:rFonts w:eastAsia="Times New Roman" w:cs="Times New Roman"/>
         </w:rPr>
-        <w:t xml:space="preserve">: </w:t>
-      </w:r>
-      <w:r>
-        <w:rPr>
-          <w:rFonts w:eastAsia="Times New Roman" w:cs="Times New Roman"/>
-        </w:rPr>
         <w:t xml:space="preserve"> </w:t>
       </w:r>
       <w:r>
-        <w:t>export</w:t>
-      </w:r>
-      <w:proofErr w:type="gramEnd"/>
-      <w:r>
-        <w:t xml:space="preserve"> PATH=/</w:t>
-      </w:r>
-      <w:proofErr w:type="spellStart"/>
-      <w:r>
-        <w:t>usr</w:t>
-      </w:r>
-      <w:proofErr w:type="spellEnd"/>
-      <w:r>
-        <w:t>/local/php5/bin:$PATH</w:t>
+        <w:t>export PATH=/usr/local/php5/bin:$PATH</w:t>
       </w:r>
     </w:p>
     <w:p>
@@ -1200,15 +801,7 @@
         <w:pStyle w:val="HTMLprformat"/>
       </w:pPr>
       <w:r>
-        <w:t xml:space="preserve">Relancer votre si nécessaire votre </w:t>
-      </w:r>
-      <w:proofErr w:type="spellStart"/>
-      <w:r>
-        <w:t>bash</w:t>
-      </w:r>
-      <w:proofErr w:type="spellEnd"/>
-      <w:r>
-        <w:t xml:space="preserve">. </w:t>
+        <w:t xml:space="preserve">Relancer votre si nécessaire votre bash. </w:t>
       </w:r>
     </w:p>
     <w:p>
@@ -1340,135 +933,16 @@
         </w:rPr>
       </w:pPr>
       <w:r>
-        <w:t xml:space="preserve">Comment résoudre le </w:t>
-      </w:r>
-      <w:proofErr w:type="spellStart"/>
-      <w:r>
-        <w:t>pb</w:t>
-      </w:r>
-      <w:proofErr w:type="spellEnd"/>
-      <w:r>
-        <w:t> : « </w:t>
-      </w:r>
-      <w:proofErr w:type="spellStart"/>
-      <w:r>
-        <w:rPr>
-          <w:rFonts w:ascii="Menlo Regular" w:hAnsi="Menlo Regular" w:cs="Menlo Regular"/>
-          <w:color w:val="000000"/>
-          <w:sz w:val="22"/>
-          <w:szCs w:val="22"/>
-        </w:rPr>
-        <w:t>friendsofsymfony</w:t>
-      </w:r>
-      <w:proofErr w:type="spellEnd"/>
-      <w:r>
-        <w:rPr>
-          <w:rFonts w:ascii="Menlo Regular" w:hAnsi="Menlo Regular" w:cs="Menlo Regular"/>
-          <w:color w:val="000000"/>
-          <w:sz w:val="22"/>
-          <w:szCs w:val="22"/>
-        </w:rPr>
-        <w:t xml:space="preserve">/user-bundle </w:t>
-      </w:r>
-      <w:proofErr w:type="spellStart"/>
-      <w:r>
-        <w:rPr>
-          <w:rFonts w:ascii="Menlo Regular" w:hAnsi="Menlo Regular" w:cs="Menlo Regular"/>
-          <w:color w:val="000000"/>
-          <w:sz w:val="22"/>
-          <w:szCs w:val="22"/>
-        </w:rPr>
-        <w:t>dev</w:t>
-      </w:r>
-      <w:proofErr w:type="spellEnd"/>
-      <w:r>
-        <w:rPr>
-          <w:rFonts w:ascii="Menlo Regular" w:hAnsi="Menlo Regular" w:cs="Menlo Regular"/>
-          <w:color w:val="000000"/>
-          <w:sz w:val="22"/>
-          <w:szCs w:val="22"/>
-        </w:rPr>
-        <w:t xml:space="preserve">-master </w:t>
-      </w:r>
-      <w:proofErr w:type="spellStart"/>
-      <w:r>
-        <w:rPr>
-          <w:rFonts w:ascii="Menlo Regular" w:hAnsi="Menlo Regular" w:cs="Menlo Regular"/>
-          <w:color w:val="000000"/>
-          <w:sz w:val="22"/>
-          <w:szCs w:val="22"/>
-        </w:rPr>
-        <w:t>requires</w:t>
-      </w:r>
-      <w:proofErr w:type="spellEnd"/>
-      <w:r>
-        <w:rPr>
-          <w:rFonts w:ascii="Menlo Regular" w:hAnsi="Menlo Regular" w:cs="Menlo Regular"/>
-          <w:color w:val="000000"/>
-          <w:sz w:val="22"/>
-          <w:szCs w:val="22"/>
-        </w:rPr>
-        <w:t xml:space="preserve"> </w:t>
-      </w:r>
-      <w:proofErr w:type="spellStart"/>
-      <w:r>
-        <w:rPr>
-          <w:rFonts w:ascii="Menlo Regular" w:hAnsi="Menlo Regular" w:cs="Menlo Regular"/>
-          <w:color w:val="000000"/>
-          <w:sz w:val="22"/>
-          <w:szCs w:val="22"/>
-        </w:rPr>
-        <w:t>php</w:t>
-      </w:r>
-      <w:proofErr w:type="spellEnd"/>
-      <w:r>
-        <w:rPr>
-          <w:rFonts w:ascii="Menlo Regular" w:hAnsi="Menlo Regular" w:cs="Menlo Regular"/>
-          <w:color w:val="000000"/>
-          <w:sz w:val="22"/>
-          <w:szCs w:val="22"/>
-        </w:rPr>
-        <w:t xml:space="preserve"> ^5.5.9 || ^7.0 -&gt; </w:t>
-      </w:r>
-      <w:proofErr w:type="spellStart"/>
-      <w:r>
-        <w:rPr>
-          <w:rFonts w:ascii="Menlo Regular" w:hAnsi="Menlo Regular" w:cs="Menlo Regular"/>
-          <w:color w:val="000000"/>
-          <w:sz w:val="22"/>
-          <w:szCs w:val="22"/>
-        </w:rPr>
-        <w:t>your</w:t>
-      </w:r>
-      <w:proofErr w:type="spellEnd"/>
-      <w:r>
-        <w:rPr>
-          <w:rFonts w:ascii="Menlo Regular" w:hAnsi="Menlo Regular" w:cs="Menlo Regular"/>
-          <w:color w:val="000000"/>
-          <w:sz w:val="22"/>
-          <w:szCs w:val="22"/>
-        </w:rPr>
-        <w:t xml:space="preserve"> PHP version (7.0.15) </w:t>
-      </w:r>
-      <w:proofErr w:type="spellStart"/>
-      <w:r>
-        <w:rPr>
-          <w:rFonts w:ascii="Menlo Regular" w:hAnsi="Menlo Regular" w:cs="Menlo Regular"/>
-          <w:color w:val="000000"/>
-          <w:sz w:val="22"/>
-          <w:szCs w:val="22"/>
-        </w:rPr>
-        <w:t>overridden</w:t>
-      </w:r>
-      <w:proofErr w:type="spellEnd"/>
-      <w:r>
-        <w:rPr>
-          <w:rFonts w:ascii="Menlo Regular" w:hAnsi="Menlo Regular" w:cs="Menlo Regular"/>
-          <w:color w:val="000000"/>
-          <w:sz w:val="22"/>
-          <w:szCs w:val="22"/>
-        </w:rPr>
-        <w:t xml:space="preserve"> </w:t>
+        <w:t>Comment résoudre le pb : « </w:t>
+      </w:r>
+      <w:r>
+        <w:rPr>
+          <w:rFonts w:ascii="Menlo Regular" w:hAnsi="Menlo Regular" w:cs="Menlo Regular"/>
+          <w:color w:val="000000"/>
+          <w:sz w:val="22"/>
+          <w:szCs w:val="22"/>
+        </w:rPr>
+        <w:t xml:space="preserve">friendsofsymfony/user-bundle dev-master requires php ^5.5.9 || ^7.0 -&gt; your PHP version (7.0.15) overridden </w:t>
       </w:r>
       <w:r>
         <w:rPr>
@@ -1478,107 +952,7 @@
           <w:szCs w:val="22"/>
         </w:rPr>
         <w:lastRenderedPageBreak/>
-        <w:t>by "</w:t>
-      </w:r>
-      <w:proofErr w:type="spellStart"/>
-      <w:r>
-        <w:rPr>
-          <w:rFonts w:ascii="Menlo Regular" w:hAnsi="Menlo Regular" w:cs="Menlo Regular"/>
-          <w:color w:val="000000"/>
-          <w:sz w:val="22"/>
-          <w:szCs w:val="22"/>
-        </w:rPr>
-        <w:t>config.platform.php</w:t>
-      </w:r>
-      <w:proofErr w:type="spellEnd"/>
-      <w:r>
-        <w:rPr>
-          <w:rFonts w:ascii="Menlo Regular" w:hAnsi="Menlo Regular" w:cs="Menlo Regular"/>
-          <w:color w:val="000000"/>
-          <w:sz w:val="22"/>
-          <w:szCs w:val="22"/>
-        </w:rPr>
-        <w:t xml:space="preserve">" version (5.3.9) </w:t>
-      </w:r>
-      <w:proofErr w:type="spellStart"/>
-      <w:r>
-        <w:rPr>
-          <w:rFonts w:ascii="Menlo Regular" w:hAnsi="Menlo Regular" w:cs="Menlo Regular"/>
-          <w:color w:val="000000"/>
-          <w:sz w:val="22"/>
-          <w:szCs w:val="22"/>
-        </w:rPr>
-        <w:t>does</w:t>
-      </w:r>
-      <w:proofErr w:type="spellEnd"/>
-      <w:r>
-        <w:rPr>
-          <w:rFonts w:ascii="Menlo Regular" w:hAnsi="Menlo Regular" w:cs="Menlo Regular"/>
-          <w:color w:val="000000"/>
-          <w:sz w:val="22"/>
-          <w:szCs w:val="22"/>
-        </w:rPr>
-        <w:t xml:space="preserve"> not </w:t>
-      </w:r>
-      <w:proofErr w:type="spellStart"/>
-      <w:r>
-        <w:rPr>
-          <w:rFonts w:ascii="Menlo Regular" w:hAnsi="Menlo Regular" w:cs="Menlo Regular"/>
-          <w:color w:val="000000"/>
-          <w:sz w:val="22"/>
-          <w:szCs w:val="22"/>
-        </w:rPr>
-        <w:t>satisfy</w:t>
-      </w:r>
-      <w:proofErr w:type="spellEnd"/>
-      <w:r>
-        <w:rPr>
-          <w:rFonts w:ascii="Menlo Regular" w:hAnsi="Menlo Regular" w:cs="Menlo Regular"/>
-          <w:color w:val="000000"/>
-          <w:sz w:val="22"/>
-          <w:szCs w:val="22"/>
-        </w:rPr>
-        <w:t xml:space="preserve"> </w:t>
-      </w:r>
-      <w:proofErr w:type="spellStart"/>
-      <w:r>
-        <w:rPr>
-          <w:rFonts w:ascii="Menlo Regular" w:hAnsi="Menlo Regular" w:cs="Menlo Regular"/>
-          <w:color w:val="000000"/>
-          <w:sz w:val="22"/>
-          <w:szCs w:val="22"/>
-        </w:rPr>
-        <w:t>that</w:t>
-      </w:r>
-      <w:proofErr w:type="spellEnd"/>
-      <w:r>
-        <w:rPr>
-          <w:rFonts w:ascii="Menlo Regular" w:hAnsi="Menlo Regular" w:cs="Menlo Regular"/>
-          <w:color w:val="000000"/>
-          <w:sz w:val="22"/>
-          <w:szCs w:val="22"/>
-        </w:rPr>
-        <w:t xml:space="preserve"> </w:t>
-      </w:r>
-      <w:proofErr w:type="spellStart"/>
-      <w:r>
-        <w:rPr>
-          <w:rFonts w:ascii="Menlo Regular" w:hAnsi="Menlo Regular" w:cs="Menlo Regular"/>
-          <w:color w:val="000000"/>
-          <w:sz w:val="22"/>
-          <w:szCs w:val="22"/>
-        </w:rPr>
-        <w:t>requirement</w:t>
-      </w:r>
-      <w:proofErr w:type="spellEnd"/>
-      <w:r>
-        <w:rPr>
-          <w:rFonts w:ascii="Menlo Regular" w:hAnsi="Menlo Regular" w:cs="Menlo Regular"/>
-          <w:color w:val="000000"/>
-          <w:sz w:val="22"/>
-          <w:szCs w:val="22"/>
-        </w:rPr>
-        <w:t>.»</w:t>
+        <w:t>by "config.platform.php" version (5.3.9) does not satisfy that requirement.»</w:t>
       </w:r>
     </w:p>
     <w:p>
@@ -1627,194 +1001,72 @@
         </w:rPr>
         <w:t xml:space="preserve"> bundle </w:t>
       </w:r>
-      <w:proofErr w:type="spellStart"/>
-      <w:r>
-        <w:rPr>
-          <w:rFonts w:ascii="Menlo Regular" w:hAnsi="Menlo Regular" w:cs="Menlo Regular"/>
-          <w:color w:val="000000"/>
-          <w:sz w:val="22"/>
-          <w:szCs w:val="22"/>
-        </w:rPr>
-        <w:t>FOSUserBundle</w:t>
-      </w:r>
-      <w:proofErr w:type="spellEnd"/>
-      <w:r>
-        <w:rPr>
-          <w:rFonts w:ascii="Menlo Regular" w:hAnsi="Menlo Regular" w:cs="Menlo Regular"/>
-          <w:color w:val="000000"/>
-          <w:sz w:val="22"/>
-          <w:szCs w:val="22"/>
-        </w:rPr>
-        <w:t xml:space="preserve">. </w:t>
-      </w:r>
-    </w:p>
-    <w:p>
-      <w:pPr>
-        <w:rPr>
-          <w:rFonts w:ascii="Menlo Regular" w:hAnsi="Menlo Regular" w:cs="Menlo Regular"/>
-          <w:color w:val="000000"/>
-          <w:sz w:val="22"/>
-          <w:szCs w:val="22"/>
-        </w:rPr>
-      </w:pPr>
-    </w:p>
-    <w:p>
-      <w:pPr>
-        <w:rPr>
-          <w:rFonts w:ascii="Menlo Regular" w:hAnsi="Menlo Regular" w:cs="Menlo Regular"/>
-          <w:color w:val="000000"/>
-          <w:sz w:val="22"/>
-          <w:szCs w:val="22"/>
-        </w:rPr>
-      </w:pPr>
-      <w:proofErr w:type="spellStart"/>
-      <w:r>
-        <w:rPr>
-          <w:rFonts w:ascii="Menlo Regular" w:hAnsi="Menlo Regular" w:cs="Menlo Regular"/>
-          <w:color w:val="000000"/>
-          <w:sz w:val="22"/>
-          <w:szCs w:val="22"/>
-        </w:rPr>
-        <w:t>Context</w:t>
-      </w:r>
-      <w:proofErr w:type="spellEnd"/>
-      <w:r>
-        <w:rPr>
-          <w:rFonts w:ascii="Menlo Regular" w:hAnsi="Menlo Regular" w:cs="Menlo Regular"/>
-          <w:color w:val="000000"/>
-          <w:sz w:val="22"/>
-          <w:szCs w:val="22"/>
-        </w:rPr>
-        <w:t xml:space="preserve"> : </w:t>
-      </w:r>
-    </w:p>
-    <w:p>
-      <w:pPr>
-        <w:rPr>
-          <w:rFonts w:ascii="Menlo Regular" w:hAnsi="Menlo Regular" w:cs="Menlo Regular"/>
-          <w:color w:val="000000"/>
-          <w:sz w:val="22"/>
-          <w:szCs w:val="22"/>
-        </w:rPr>
-      </w:pPr>
-    </w:p>
-    <w:p>
-      <w:pPr>
-        <w:rPr>
-          <w:rFonts w:ascii="Menlo Regular" w:hAnsi="Menlo Regular" w:cs="Menlo Regular"/>
-          <w:color w:val="000000"/>
-          <w:sz w:val="22"/>
-          <w:szCs w:val="22"/>
-        </w:rPr>
-      </w:pPr>
-      <w:r>
-        <w:rPr>
-          <w:rFonts w:ascii="Menlo Regular" w:hAnsi="Menlo Regular" w:cs="Menlo Regular"/>
-          <w:color w:val="000000"/>
-          <w:sz w:val="22"/>
-          <w:szCs w:val="22"/>
-        </w:rPr>
-        <w:t xml:space="preserve">La version </w:t>
-      </w:r>
-      <w:proofErr w:type="spellStart"/>
-      <w:r>
-        <w:rPr>
-          <w:rFonts w:ascii="Menlo Regular" w:hAnsi="Menlo Regular" w:cs="Menlo Regular"/>
-          <w:color w:val="000000"/>
-          <w:sz w:val="22"/>
-          <w:szCs w:val="22"/>
-        </w:rPr>
-        <w:t>dev</w:t>
-      </w:r>
-      <w:proofErr w:type="spellEnd"/>
-      <w:r>
-        <w:rPr>
-          <w:rFonts w:ascii="Menlo Regular" w:hAnsi="Menlo Regular" w:cs="Menlo Regular"/>
-          <w:color w:val="000000"/>
-          <w:sz w:val="22"/>
-          <w:szCs w:val="22"/>
-        </w:rPr>
-        <w:t xml:space="preserve">-master du bundle </w:t>
-      </w:r>
-      <w:proofErr w:type="spellStart"/>
-      <w:r>
-        <w:rPr>
-          <w:rFonts w:ascii="Menlo Regular" w:hAnsi="Menlo Regular" w:cs="Menlo Regular"/>
-          <w:color w:val="000000"/>
-          <w:sz w:val="22"/>
-          <w:szCs w:val="22"/>
-        </w:rPr>
-        <w:t>FOSUserBundle</w:t>
-      </w:r>
-      <w:proofErr w:type="spellEnd"/>
-      <w:r>
-        <w:rPr>
-          <w:rFonts w:ascii="Menlo Regular" w:hAnsi="Menlo Regular" w:cs="Menlo Regular"/>
-          <w:color w:val="000000"/>
-          <w:sz w:val="22"/>
-          <w:szCs w:val="22"/>
-        </w:rPr>
-        <w:t xml:space="preserve"> avait besoin de la version ^5.5.9 ou ^7.0 de </w:t>
-      </w:r>
-      <w:proofErr w:type="spellStart"/>
-      <w:r>
-        <w:rPr>
-          <w:rFonts w:ascii="Menlo Regular" w:hAnsi="Menlo Regular" w:cs="Menlo Regular"/>
-          <w:color w:val="000000"/>
-          <w:sz w:val="22"/>
-          <w:szCs w:val="22"/>
-        </w:rPr>
-        <w:t>php</w:t>
-      </w:r>
-      <w:proofErr w:type="spellEnd"/>
-      <w:r>
-        <w:rPr>
-          <w:rFonts w:ascii="Menlo Regular" w:hAnsi="Menlo Regular" w:cs="Menlo Regular"/>
-          <w:color w:val="000000"/>
-          <w:sz w:val="22"/>
-          <w:szCs w:val="22"/>
-        </w:rPr>
-        <w:t xml:space="preserve"> pour fonctionner. J’ai donc décidé d’installer la version 7 de </w:t>
-      </w:r>
-      <w:proofErr w:type="spellStart"/>
-      <w:r>
-        <w:rPr>
-          <w:rFonts w:ascii="Menlo Regular" w:hAnsi="Menlo Regular" w:cs="Menlo Regular"/>
-          <w:color w:val="000000"/>
-          <w:sz w:val="22"/>
-          <w:szCs w:val="22"/>
-        </w:rPr>
-        <w:t>php</w:t>
-      </w:r>
-      <w:proofErr w:type="spellEnd"/>
-      <w:r>
-        <w:rPr>
-          <w:rFonts w:ascii="Menlo Regular" w:hAnsi="Menlo Regular" w:cs="Menlo Regular"/>
-          <w:color w:val="000000"/>
-          <w:sz w:val="22"/>
-          <w:szCs w:val="22"/>
-        </w:rPr>
-        <w:t xml:space="preserve">. L’installation s’est faite sans problème en suivant ce </w:t>
-      </w:r>
-      <w:proofErr w:type="spellStart"/>
-      <w:r>
-        <w:rPr>
-          <w:rFonts w:ascii="Menlo Regular" w:hAnsi="Menlo Regular" w:cs="Menlo Regular"/>
-          <w:color w:val="000000"/>
-          <w:sz w:val="22"/>
-          <w:szCs w:val="22"/>
-        </w:rPr>
-        <w:t>tuto</w:t>
-      </w:r>
-      <w:proofErr w:type="spellEnd"/>
-      <w:r>
-        <w:rPr>
-          <w:rFonts w:ascii="Menlo Regular" w:hAnsi="Menlo Regular" w:cs="Menlo Regular"/>
-          <w:color w:val="000000"/>
-          <w:sz w:val="22"/>
-          <w:szCs w:val="22"/>
-        </w:rPr>
-        <w:t xml:space="preserve"> : </w:t>
+      <w:r>
+        <w:rPr>
+          <w:rFonts w:ascii="Menlo Regular" w:hAnsi="Menlo Regular" w:cs="Menlo Regular"/>
+          <w:color w:val="000000"/>
+          <w:sz w:val="22"/>
+          <w:szCs w:val="22"/>
+        </w:rPr>
+        <w:t xml:space="preserve">FOSUserBundle. </w:t>
+      </w:r>
+    </w:p>
+    <w:p>
+      <w:pPr>
+        <w:rPr>
+          <w:rFonts w:ascii="Menlo Regular" w:hAnsi="Menlo Regular" w:cs="Menlo Regular"/>
+          <w:color w:val="000000"/>
+          <w:sz w:val="22"/>
+          <w:szCs w:val="22"/>
+        </w:rPr>
+      </w:pPr>
+    </w:p>
+    <w:p>
+      <w:pPr>
+        <w:rPr>
+          <w:rFonts w:ascii="Menlo Regular" w:hAnsi="Menlo Regular" w:cs="Menlo Regular"/>
+          <w:color w:val="000000"/>
+          <w:sz w:val="22"/>
+          <w:szCs w:val="22"/>
+        </w:rPr>
+      </w:pPr>
+      <w:r>
+        <w:rPr>
+          <w:rFonts w:ascii="Menlo Regular" w:hAnsi="Menlo Regular" w:cs="Menlo Regular"/>
+          <w:color w:val="000000"/>
+          <w:sz w:val="22"/>
+          <w:szCs w:val="22"/>
+        </w:rPr>
+        <w:t xml:space="preserve">Context : </w:t>
+      </w:r>
+    </w:p>
+    <w:p>
+      <w:pPr>
+        <w:rPr>
+          <w:rFonts w:ascii="Menlo Regular" w:hAnsi="Menlo Regular" w:cs="Menlo Regular"/>
+          <w:color w:val="000000"/>
+          <w:sz w:val="22"/>
+          <w:szCs w:val="22"/>
+        </w:rPr>
+      </w:pPr>
+    </w:p>
+    <w:p>
+      <w:pPr>
+        <w:rPr>
+          <w:rFonts w:ascii="Menlo Regular" w:hAnsi="Menlo Regular" w:cs="Menlo Regular"/>
+          <w:color w:val="000000"/>
+          <w:sz w:val="22"/>
+          <w:szCs w:val="22"/>
+        </w:rPr>
+      </w:pPr>
+      <w:r>
+        <w:rPr>
+          <w:rFonts w:ascii="Menlo Regular" w:hAnsi="Menlo Regular" w:cs="Menlo Regular"/>
+          <w:color w:val="000000"/>
+          <w:sz w:val="22"/>
+          <w:szCs w:val="22"/>
+        </w:rPr>
+        <w:t xml:space="preserve">La version dev-master du bundle FOSUserBundle avait besoin de la version ^5.5.9 ou ^7.0 de php pour fonctionner. J’ai donc décidé d’installer la version 7 de php. L’installation s’est faite sans problème en suivant ce tuto : </w:t>
       </w:r>
       <w:hyperlink r:id="rId7" w:history="1">
         <w:r>
@@ -1834,76 +1086,36 @@
           <w:sz w:val="22"/>
           <w:szCs w:val="22"/>
         </w:rPr>
-        <w:t xml:space="preserve">. D’ailleurs j’ai rédigé un </w:t>
-      </w:r>
-      <w:proofErr w:type="spellStart"/>
-      <w:r>
-        <w:rPr>
-          <w:rFonts w:ascii="Menlo Regular" w:hAnsi="Menlo Regular" w:cs="Menlo Regular"/>
-          <w:color w:val="000000"/>
-          <w:sz w:val="22"/>
-          <w:szCs w:val="22"/>
-        </w:rPr>
-        <w:t>tuto</w:t>
-      </w:r>
-      <w:proofErr w:type="spellEnd"/>
-      <w:r>
-        <w:rPr>
-          <w:rFonts w:ascii="Menlo Regular" w:hAnsi="Menlo Regular" w:cs="Menlo Regular"/>
-          <w:color w:val="000000"/>
-          <w:sz w:val="22"/>
-          <w:szCs w:val="22"/>
-        </w:rPr>
-        <w:t xml:space="preserve"> sur comment installer php7 sur MAC OS (lien).</w:t>
-      </w:r>
-    </w:p>
-    <w:p>
-      <w:pPr>
-        <w:rPr>
-          <w:rFonts w:ascii="Menlo Regular" w:hAnsi="Menlo Regular" w:cs="Menlo Regular"/>
-          <w:color w:val="000000"/>
-          <w:sz w:val="22"/>
-          <w:szCs w:val="22"/>
-        </w:rPr>
-      </w:pPr>
-    </w:p>
-    <w:p>
-      <w:pPr>
-        <w:rPr>
-          <w:rFonts w:ascii="Menlo Regular" w:hAnsi="Menlo Regular" w:cs="Menlo Regular"/>
-          <w:color w:val="000000"/>
-          <w:sz w:val="22"/>
-          <w:szCs w:val="22"/>
-        </w:rPr>
-      </w:pPr>
-      <w:r>
-        <w:rPr>
-          <w:rFonts w:ascii="Menlo Regular" w:hAnsi="Menlo Regular" w:cs="Menlo Regular"/>
-          <w:color w:val="000000"/>
-          <w:sz w:val="22"/>
-          <w:szCs w:val="22"/>
-        </w:rPr>
-        <w:t xml:space="preserve">Une fois PHP7 installer, le </w:t>
-      </w:r>
-      <w:proofErr w:type="spellStart"/>
-      <w:r>
-        <w:rPr>
-          <w:rFonts w:ascii="Menlo Regular" w:hAnsi="Menlo Regular" w:cs="Menlo Regular"/>
-          <w:color w:val="000000"/>
-          <w:sz w:val="22"/>
-          <w:szCs w:val="22"/>
-        </w:rPr>
-        <w:t>pb</w:t>
-      </w:r>
-      <w:proofErr w:type="spellEnd"/>
-      <w:r>
-        <w:rPr>
-          <w:rFonts w:ascii="Menlo Regular" w:hAnsi="Menlo Regular" w:cs="Menlo Regular"/>
-          <w:color w:val="000000"/>
-          <w:sz w:val="22"/>
-          <w:szCs w:val="22"/>
-        </w:rPr>
-        <w:t xml:space="preserve"> n’était toujours pas résolu. </w:t>
+        <w:t>. D’ailleurs j’ai rédigé un tuto sur comment installer php7 sur MAC OS (lien).</w:t>
+      </w:r>
+    </w:p>
+    <w:p>
+      <w:pPr>
+        <w:rPr>
+          <w:rFonts w:ascii="Menlo Regular" w:hAnsi="Menlo Regular" w:cs="Menlo Regular"/>
+          <w:color w:val="000000"/>
+          <w:sz w:val="22"/>
+          <w:szCs w:val="22"/>
+        </w:rPr>
+      </w:pPr>
+    </w:p>
+    <w:p>
+      <w:pPr>
+        <w:rPr>
+          <w:rFonts w:ascii="Menlo Regular" w:hAnsi="Menlo Regular" w:cs="Menlo Regular"/>
+          <w:color w:val="000000"/>
+          <w:sz w:val="22"/>
+          <w:szCs w:val="22"/>
+        </w:rPr>
+      </w:pPr>
+      <w:r>
+        <w:rPr>
+          <w:rFonts w:ascii="Menlo Regular" w:hAnsi="Menlo Regular" w:cs="Menlo Regular"/>
+          <w:color w:val="000000"/>
+          <w:sz w:val="22"/>
+          <w:szCs w:val="22"/>
+        </w:rPr>
+        <w:t xml:space="preserve">Une fois PHP7 installer, le pb n’était toujours pas résolu. </w:t>
       </w:r>
     </w:p>
     <w:p>
@@ -1961,519 +1173,376 @@
           <w:sz w:val="22"/>
           <w:szCs w:val="22"/>
         </w:rPr>
-        <w:t xml:space="preserve">Il faut vous rendre dans votre fichier </w:t>
-      </w:r>
-      <w:proofErr w:type="spellStart"/>
-      <w:r>
-        <w:rPr>
-          <w:rFonts w:ascii="Menlo Regular" w:hAnsi="Menlo Regular" w:cs="Menlo Regular"/>
-          <w:color w:val="000000"/>
-          <w:sz w:val="22"/>
-          <w:szCs w:val="22"/>
-        </w:rPr>
-        <w:t>composer.json</w:t>
-      </w:r>
-      <w:proofErr w:type="spellEnd"/>
-      <w:r>
-        <w:rPr>
-          <w:rFonts w:ascii="Menlo Regular" w:hAnsi="Menlo Regular" w:cs="Menlo Regular"/>
-          <w:color w:val="000000"/>
-          <w:sz w:val="22"/>
-          <w:szCs w:val="22"/>
-        </w:rPr>
-        <w:t xml:space="preserve"> et effacer tout le bloc </w:t>
-      </w:r>
-      <w:proofErr w:type="spellStart"/>
-      <w:r>
-        <w:rPr>
-          <w:rFonts w:ascii="Menlo Regular" w:hAnsi="Menlo Regular" w:cs="Menlo Regular"/>
-          <w:color w:val="000000"/>
-          <w:sz w:val="22"/>
-          <w:szCs w:val="22"/>
-        </w:rPr>
-        <w:t>platform</w:t>
-      </w:r>
-      <w:proofErr w:type="spellEnd"/>
-      <w:r>
-        <w:rPr>
-          <w:rFonts w:ascii="Menlo Regular" w:hAnsi="Menlo Regular" w:cs="Menlo Regular"/>
-          <w:color w:val="000000"/>
-          <w:sz w:val="22"/>
-          <w:szCs w:val="22"/>
-        </w:rPr>
-        <w:t> :</w:t>
+        <w:t>Il faut vous rendre dans votre fichier composer.json et effacer tout le bloc platform :</w:t>
+      </w:r>
+    </w:p>
+    <w:p>
+      <w:pPr>
+        <w:rPr>
+          <w:rFonts w:ascii="Menlo Regular" w:hAnsi="Menlo Regular" w:cs="Menlo Regular"/>
+          <w:color w:val="000000"/>
+          <w:sz w:val="22"/>
+          <w:szCs w:val="22"/>
+        </w:rPr>
+      </w:pPr>
+    </w:p>
+    <w:p>
+      <w:pPr>
+        <w:rPr>
+          <w:rFonts w:ascii="Menlo Regular" w:hAnsi="Menlo Regular" w:cs="Menlo Regular"/>
+          <w:color w:val="000000"/>
+          <w:sz w:val="22"/>
+          <w:szCs w:val="22"/>
+        </w:rPr>
+      </w:pPr>
+      <w:r>
+        <w:rPr>
+          <w:rFonts w:ascii="Menlo Regular" w:hAnsi="Menlo Regular" w:cs="Menlo Regular"/>
+          <w:color w:val="000000"/>
+          <w:sz w:val="22"/>
+          <w:szCs w:val="22"/>
+        </w:rPr>
+        <w:t xml:space="preserve">Avant : </w:t>
+      </w:r>
+    </w:p>
+    <w:p>
+      <w:pPr>
+        <w:rPr>
+          <w:rFonts w:ascii="Menlo Regular" w:hAnsi="Menlo Regular" w:cs="Menlo Regular"/>
+          <w:color w:val="000000"/>
+          <w:sz w:val="22"/>
+          <w:szCs w:val="22"/>
+        </w:rPr>
+      </w:pPr>
+      <w:r>
+        <w:rPr>
+          <w:rFonts w:ascii="Menlo Regular" w:hAnsi="Menlo Regular" w:cs="Menlo Regular"/>
+          <w:color w:val="000000"/>
+          <w:sz w:val="22"/>
+          <w:szCs w:val="22"/>
+        </w:rPr>
+        <w:t>"config": {</w:t>
+      </w:r>
+    </w:p>
+    <w:p>
+      <w:pPr>
+        <w:rPr>
+          <w:rFonts w:ascii="Menlo Regular" w:hAnsi="Menlo Regular" w:cs="Menlo Regular"/>
+          <w:color w:val="000000"/>
+          <w:sz w:val="22"/>
+          <w:szCs w:val="22"/>
+        </w:rPr>
+      </w:pPr>
+      <w:r>
+        <w:rPr>
+          <w:rFonts w:ascii="Menlo Regular" w:hAnsi="Menlo Regular" w:cs="Menlo Regular"/>
+          <w:color w:val="000000"/>
+          <w:sz w:val="22"/>
+          <w:szCs w:val="22"/>
+        </w:rPr>
+        <w:t xml:space="preserve">        "bin-dir": "bin",</w:t>
+      </w:r>
+    </w:p>
+    <w:p>
+      <w:pPr>
+        <w:rPr>
+          <w:rFonts w:ascii="Menlo Regular" w:hAnsi="Menlo Regular" w:cs="Menlo Regular"/>
+          <w:color w:val="000000"/>
+          <w:sz w:val="22"/>
+          <w:szCs w:val="22"/>
+        </w:rPr>
+      </w:pPr>
+      <w:r>
+        <w:rPr>
+          <w:rFonts w:ascii="Menlo Regular" w:hAnsi="Menlo Regular" w:cs="Menlo Regular"/>
+          <w:color w:val="000000"/>
+          <w:sz w:val="22"/>
+          <w:szCs w:val="22"/>
+        </w:rPr>
+        <w:t xml:space="preserve">        "platform": {</w:t>
+      </w:r>
+    </w:p>
+    <w:p>
+      <w:pPr>
+        <w:rPr>
+          <w:rFonts w:ascii="Menlo Regular" w:hAnsi="Menlo Regular" w:cs="Menlo Regular"/>
+          <w:color w:val="000000"/>
+          <w:sz w:val="22"/>
+          <w:szCs w:val="22"/>
+        </w:rPr>
+      </w:pPr>
+      <w:r>
+        <w:rPr>
+          <w:rFonts w:ascii="Menlo Regular" w:hAnsi="Menlo Regular" w:cs="Menlo Regular"/>
+          <w:color w:val="000000"/>
+          <w:sz w:val="22"/>
+          <w:szCs w:val="22"/>
+        </w:rPr>
+        <w:t xml:space="preserve">            "php": "5.3.9"</w:t>
+      </w:r>
+    </w:p>
+    <w:p>
+      <w:pPr>
+        <w:rPr>
+          <w:rFonts w:ascii="Menlo Regular" w:hAnsi="Menlo Regular" w:cs="Menlo Regular"/>
+          <w:color w:val="000000"/>
+          <w:sz w:val="22"/>
+          <w:szCs w:val="22"/>
+        </w:rPr>
+      </w:pPr>
+      <w:r>
+        <w:rPr>
+          <w:rFonts w:ascii="Menlo Regular" w:hAnsi="Menlo Regular" w:cs="Menlo Regular"/>
+          <w:color w:val="000000"/>
+          <w:sz w:val="22"/>
+          <w:szCs w:val="22"/>
+        </w:rPr>
+        <w:t xml:space="preserve">        },</w:t>
+      </w:r>
+    </w:p>
+    <w:p>
+      <w:pPr>
+        <w:rPr>
+          <w:rFonts w:ascii="Menlo Regular" w:hAnsi="Menlo Regular" w:cs="Menlo Regular"/>
+          <w:color w:val="000000"/>
+          <w:sz w:val="22"/>
+          <w:szCs w:val="22"/>
+        </w:rPr>
+      </w:pPr>
+      <w:r>
+        <w:rPr>
+          <w:rFonts w:ascii="Menlo Regular" w:hAnsi="Menlo Regular" w:cs="Menlo Regular"/>
+          <w:color w:val="000000"/>
+          <w:sz w:val="22"/>
+          <w:szCs w:val="22"/>
+        </w:rPr>
+        <w:t xml:space="preserve">        "sort-packages": true</w:t>
+      </w:r>
+    </w:p>
+    <w:p>
+      <w:pPr>
+        <w:rPr>
+          <w:rFonts w:ascii="Menlo Regular" w:hAnsi="Menlo Regular" w:cs="Menlo Regular"/>
+          <w:color w:val="000000"/>
+          <w:sz w:val="22"/>
+          <w:szCs w:val="22"/>
+        </w:rPr>
+      </w:pPr>
+      <w:r>
+        <w:rPr>
+          <w:rFonts w:ascii="Menlo Regular" w:hAnsi="Menlo Regular" w:cs="Menlo Regular"/>
+          <w:color w:val="000000"/>
+          <w:sz w:val="22"/>
+          <w:szCs w:val="22"/>
+        </w:rPr>
+        <w:t xml:space="preserve">    }</w:t>
+      </w:r>
+    </w:p>
+    <w:p>
+      <w:pPr>
+        <w:rPr>
+          <w:rFonts w:ascii="Menlo Regular" w:hAnsi="Menlo Regular" w:cs="Menlo Regular"/>
+          <w:color w:val="000000"/>
+          <w:sz w:val="22"/>
+          <w:szCs w:val="22"/>
+        </w:rPr>
+      </w:pPr>
+    </w:p>
+    <w:p>
+      <w:pPr>
+        <w:rPr>
+          <w:rFonts w:ascii="Menlo Regular" w:hAnsi="Menlo Regular" w:cs="Menlo Regular"/>
+          <w:color w:val="000000"/>
+          <w:sz w:val="22"/>
+          <w:szCs w:val="22"/>
+        </w:rPr>
+      </w:pPr>
+      <w:r>
+        <w:rPr>
+          <w:rFonts w:ascii="Menlo Regular" w:hAnsi="Menlo Regular" w:cs="Menlo Regular"/>
+          <w:color w:val="000000"/>
+          <w:sz w:val="22"/>
+          <w:szCs w:val="22"/>
+        </w:rPr>
+        <w:t xml:space="preserve">Après : </w:t>
+      </w:r>
+    </w:p>
+    <w:p>
+      <w:pPr>
+        <w:rPr>
+          <w:rFonts w:ascii="Menlo Regular" w:hAnsi="Menlo Regular" w:cs="Menlo Regular"/>
+          <w:color w:val="000000"/>
+          <w:sz w:val="22"/>
+          <w:szCs w:val="22"/>
+        </w:rPr>
+      </w:pPr>
+      <w:r>
+        <w:rPr>
+          <w:rFonts w:ascii="Menlo Regular" w:hAnsi="Menlo Regular" w:cs="Menlo Regular"/>
+          <w:color w:val="000000"/>
+          <w:sz w:val="22"/>
+          <w:szCs w:val="22"/>
+        </w:rPr>
+        <w:t>"config": {</w:t>
+      </w:r>
+    </w:p>
+    <w:p>
+      <w:pPr>
+        <w:rPr>
+          <w:rFonts w:ascii="Menlo Regular" w:hAnsi="Menlo Regular" w:cs="Menlo Regular"/>
+          <w:color w:val="000000"/>
+          <w:sz w:val="22"/>
+          <w:szCs w:val="22"/>
+        </w:rPr>
+      </w:pPr>
+      <w:r>
+        <w:rPr>
+          <w:rFonts w:ascii="Menlo Regular" w:hAnsi="Menlo Regular" w:cs="Menlo Regular"/>
+          <w:color w:val="000000"/>
+          <w:sz w:val="22"/>
+          <w:szCs w:val="22"/>
+        </w:rPr>
+        <w:t xml:space="preserve">        "bin-dir": "bin",</w:t>
+      </w:r>
+    </w:p>
+    <w:p>
+      <w:pPr>
+        <w:rPr>
+          <w:rFonts w:ascii="Menlo Regular" w:hAnsi="Menlo Regular" w:cs="Menlo Regular"/>
+          <w:color w:val="000000"/>
+          <w:sz w:val="22"/>
+          <w:szCs w:val="22"/>
+        </w:rPr>
+      </w:pPr>
+      <w:r>
+        <w:rPr>
+          <w:rFonts w:ascii="Menlo Regular" w:hAnsi="Menlo Regular" w:cs="Menlo Regular"/>
+          <w:color w:val="000000"/>
+          <w:sz w:val="22"/>
+          <w:szCs w:val="22"/>
+        </w:rPr>
+        <w:t xml:space="preserve">        "sort-packages": true</w:t>
+      </w:r>
+    </w:p>
+    <w:p>
+      <w:pPr>
+        <w:rPr>
+          <w:rFonts w:ascii="Menlo Regular" w:hAnsi="Menlo Regular" w:cs="Menlo Regular"/>
+          <w:color w:val="000000"/>
+          <w:sz w:val="22"/>
+          <w:szCs w:val="22"/>
+        </w:rPr>
+      </w:pPr>
+      <w:r>
+        <w:rPr>
+          <w:rFonts w:ascii="Menlo Regular" w:hAnsi="Menlo Regular" w:cs="Menlo Regular"/>
+          <w:color w:val="000000"/>
+          <w:sz w:val="22"/>
+          <w:szCs w:val="22"/>
+        </w:rPr>
+        <w:t xml:space="preserve">    }</w:t>
+      </w:r>
+    </w:p>
+    <w:p>
+      <w:pPr>
+        <w:rPr>
+          <w:rFonts w:ascii="Menlo Regular" w:hAnsi="Menlo Regular" w:cs="Menlo Regular"/>
+          <w:color w:val="000000"/>
+          <w:sz w:val="22"/>
+          <w:szCs w:val="22"/>
+        </w:rPr>
+      </w:pPr>
+    </w:p>
+    <w:p>
+      <w:pPr>
+        <w:rPr>
+          <w:rFonts w:ascii="Menlo Regular" w:hAnsi="Menlo Regular" w:cs="Menlo Regular"/>
+          <w:color w:val="000000"/>
+          <w:sz w:val="22"/>
+          <w:szCs w:val="22"/>
+        </w:rPr>
+      </w:pPr>
+      <w:r>
+        <w:rPr>
+          <w:rFonts w:ascii="Menlo Regular" w:hAnsi="Menlo Regular" w:cs="Menlo Regular"/>
+          <w:color w:val="000000"/>
+          <w:sz w:val="22"/>
+          <w:szCs w:val="22"/>
+        </w:rPr>
+        <w:t xml:space="preserve">Et voilà, normalement votre problème est résolu. </w:t>
+      </w:r>
+    </w:p>
+    <w:p>
+      <w:pPr>
+        <w:jc w:val="both"/>
+      </w:pPr>
+    </w:p>
+    <w:p>
+      <w:pPr>
+        <w:jc w:val="both"/>
+      </w:pPr>
+    </w:p>
+    <w:p>
+      <w:pPr>
+        <w:jc w:val="center"/>
+        <w:rPr>
+          <w:b/>
+          <w:sz w:val="32"/>
+          <w:szCs w:val="32"/>
+        </w:rPr>
+      </w:pPr>
+      <w:r>
+        <w:rPr>
+          <w:b/>
+          <w:sz w:val="32"/>
+          <w:szCs w:val="32"/>
+        </w:rPr>
+        <w:t>Liste des commandes de base de Symfony2</w:t>
+      </w:r>
+    </w:p>
+    <w:p>
+      <w:pPr>
+        <w:jc w:val="center"/>
+        <w:rPr>
+          <w:b/>
+          <w:sz w:val="32"/>
+          <w:szCs w:val="32"/>
+        </w:rPr>
+      </w:pPr>
+    </w:p>
+    <w:p>
+      <w:pPr>
+        <w:jc w:val="center"/>
+        <w:rPr>
+          <w:sz w:val="32"/>
+          <w:szCs w:val="32"/>
+        </w:rPr>
+      </w:pPr>
+      <w:r>
+        <w:rPr>
+          <w:sz w:val="32"/>
+          <w:szCs w:val="32"/>
+        </w:rPr>
+        <w:t>Cf : voir commandes dans le projet</w:t>
+      </w:r>
+    </w:p>
+    <w:p>
+      <w:pPr>
+        <w:jc w:val="both"/>
+      </w:pPr>
+    </w:p>
+    <w:p>
+      <w:pPr>
+        <w:jc w:val="both"/>
+      </w:pPr>
+      <w:r>
+        <w:t xml:space="preserve">Membres, Profile, </w:t>
       </w:r>
       <w:bookmarkStart w:id="0" w:name="_GoBack"/>
       <w:bookmarkEnd w:id="0"/>
-    </w:p>
-    <w:p>
-      <w:pPr>
-        <w:rPr>
-          <w:rFonts w:ascii="Menlo Regular" w:hAnsi="Menlo Regular" w:cs="Menlo Regular"/>
-          <w:color w:val="000000"/>
-          <w:sz w:val="22"/>
-          <w:szCs w:val="22"/>
-        </w:rPr>
-      </w:pPr>
-    </w:p>
-    <w:p>
-      <w:pPr>
-        <w:rPr>
-          <w:rFonts w:ascii="Menlo Regular" w:hAnsi="Menlo Regular" w:cs="Menlo Regular"/>
-          <w:color w:val="000000"/>
-          <w:sz w:val="22"/>
-          <w:szCs w:val="22"/>
-        </w:rPr>
-      </w:pPr>
-      <w:r>
-        <w:rPr>
-          <w:rFonts w:ascii="Menlo Regular" w:hAnsi="Menlo Regular" w:cs="Menlo Regular"/>
-          <w:color w:val="000000"/>
-          <w:sz w:val="22"/>
-          <w:szCs w:val="22"/>
-        </w:rPr>
-        <w:t xml:space="preserve">Avant : </w:t>
-      </w:r>
-    </w:p>
-    <w:p>
-      <w:pPr>
-        <w:rPr>
-          <w:rFonts w:ascii="Menlo Regular" w:hAnsi="Menlo Regular" w:cs="Menlo Regular"/>
-          <w:color w:val="000000"/>
-          <w:sz w:val="22"/>
-          <w:szCs w:val="22"/>
-        </w:rPr>
-      </w:pPr>
-      <w:r>
-        <w:rPr>
-          <w:rFonts w:ascii="Menlo Regular" w:hAnsi="Menlo Regular" w:cs="Menlo Regular"/>
-          <w:color w:val="000000"/>
-          <w:sz w:val="22"/>
-          <w:szCs w:val="22"/>
-        </w:rPr>
-        <w:t>"</w:t>
-      </w:r>
-      <w:proofErr w:type="gramStart"/>
-      <w:r>
-        <w:rPr>
-          <w:rFonts w:ascii="Menlo Regular" w:hAnsi="Menlo Regular" w:cs="Menlo Regular"/>
-          <w:color w:val="000000"/>
-          <w:sz w:val="22"/>
-          <w:szCs w:val="22"/>
-        </w:rPr>
-        <w:t>config</w:t>
-      </w:r>
-      <w:proofErr w:type="gramEnd"/>
-      <w:r>
-        <w:rPr>
-          <w:rFonts w:ascii="Menlo Regular" w:hAnsi="Menlo Regular" w:cs="Menlo Regular"/>
-          <w:color w:val="000000"/>
-          <w:sz w:val="22"/>
-          <w:szCs w:val="22"/>
-        </w:rPr>
-        <w:t>": {</w:t>
-      </w:r>
-    </w:p>
-    <w:p>
-      <w:pPr>
-        <w:rPr>
-          <w:rFonts w:ascii="Menlo Regular" w:hAnsi="Menlo Regular" w:cs="Menlo Regular"/>
-          <w:color w:val="000000"/>
-          <w:sz w:val="22"/>
-          <w:szCs w:val="22"/>
-        </w:rPr>
-      </w:pPr>
-      <w:r>
-        <w:rPr>
-          <w:rFonts w:ascii="Menlo Regular" w:hAnsi="Menlo Regular" w:cs="Menlo Regular"/>
-          <w:color w:val="000000"/>
-          <w:sz w:val="22"/>
-          <w:szCs w:val="22"/>
-        </w:rPr>
-        <w:t xml:space="preserve">        "</w:t>
-      </w:r>
-      <w:proofErr w:type="spellStart"/>
-      <w:proofErr w:type="gramStart"/>
-      <w:r>
-        <w:rPr>
-          <w:rFonts w:ascii="Menlo Regular" w:hAnsi="Menlo Regular" w:cs="Menlo Regular"/>
-          <w:color w:val="000000"/>
-          <w:sz w:val="22"/>
-          <w:szCs w:val="22"/>
-        </w:rPr>
-        <w:t>bin-</w:t>
-      </w:r>
-      <w:proofErr w:type="gramEnd"/>
-      <w:r>
-        <w:rPr>
-          <w:rFonts w:ascii="Menlo Regular" w:hAnsi="Menlo Regular" w:cs="Menlo Regular"/>
-          <w:color w:val="000000"/>
-          <w:sz w:val="22"/>
-          <w:szCs w:val="22"/>
-        </w:rPr>
-        <w:t>dir</w:t>
-      </w:r>
-      <w:proofErr w:type="spellEnd"/>
-      <w:r>
-        <w:rPr>
-          <w:rFonts w:ascii="Menlo Regular" w:hAnsi="Menlo Regular" w:cs="Menlo Regular"/>
-          <w:color w:val="000000"/>
-          <w:sz w:val="22"/>
-          <w:szCs w:val="22"/>
-        </w:rPr>
-        <w:t>": "bin",</w:t>
-      </w:r>
-    </w:p>
-    <w:p>
-      <w:pPr>
-        <w:rPr>
-          <w:rFonts w:ascii="Menlo Regular" w:hAnsi="Menlo Regular" w:cs="Menlo Regular"/>
-          <w:color w:val="000000"/>
-          <w:sz w:val="22"/>
-          <w:szCs w:val="22"/>
-        </w:rPr>
-      </w:pPr>
-      <w:r>
-        <w:rPr>
-          <w:rFonts w:ascii="Menlo Regular" w:hAnsi="Menlo Regular" w:cs="Menlo Regular"/>
-          <w:color w:val="000000"/>
-          <w:sz w:val="22"/>
-          <w:szCs w:val="22"/>
-        </w:rPr>
-        <w:t xml:space="preserve">        "</w:t>
-      </w:r>
-      <w:proofErr w:type="spellStart"/>
-      <w:proofErr w:type="gramStart"/>
-      <w:r>
-        <w:rPr>
-          <w:rFonts w:ascii="Menlo Regular" w:hAnsi="Menlo Regular" w:cs="Menlo Regular"/>
-          <w:color w:val="000000"/>
-          <w:sz w:val="22"/>
-          <w:szCs w:val="22"/>
-        </w:rPr>
-        <w:t>platform</w:t>
-      </w:r>
-      <w:proofErr w:type="spellEnd"/>
-      <w:proofErr w:type="gramEnd"/>
-      <w:r>
-        <w:rPr>
-          <w:rFonts w:ascii="Menlo Regular" w:hAnsi="Menlo Regular" w:cs="Menlo Regular"/>
-          <w:color w:val="000000"/>
-          <w:sz w:val="22"/>
-          <w:szCs w:val="22"/>
-        </w:rPr>
-        <w:t>": {</w:t>
-      </w:r>
-    </w:p>
-    <w:p>
-      <w:pPr>
-        <w:rPr>
-          <w:rFonts w:ascii="Menlo Regular" w:hAnsi="Menlo Regular" w:cs="Menlo Regular"/>
-          <w:color w:val="000000"/>
-          <w:sz w:val="22"/>
-          <w:szCs w:val="22"/>
-        </w:rPr>
-      </w:pPr>
-      <w:r>
-        <w:rPr>
-          <w:rFonts w:ascii="Menlo Regular" w:hAnsi="Menlo Regular" w:cs="Menlo Regular"/>
-          <w:color w:val="000000"/>
-          <w:sz w:val="22"/>
-          <w:szCs w:val="22"/>
-        </w:rPr>
-        <w:t xml:space="preserve">            "</w:t>
-      </w:r>
-      <w:proofErr w:type="spellStart"/>
-      <w:proofErr w:type="gramStart"/>
-      <w:r>
-        <w:rPr>
-          <w:rFonts w:ascii="Menlo Regular" w:hAnsi="Menlo Regular" w:cs="Menlo Regular"/>
-          <w:color w:val="000000"/>
-          <w:sz w:val="22"/>
-          <w:szCs w:val="22"/>
-        </w:rPr>
-        <w:t>php</w:t>
-      </w:r>
-      <w:proofErr w:type="spellEnd"/>
-      <w:proofErr w:type="gramEnd"/>
-      <w:r>
-        <w:rPr>
-          <w:rFonts w:ascii="Menlo Regular" w:hAnsi="Menlo Regular" w:cs="Menlo Regular"/>
-          <w:color w:val="000000"/>
-          <w:sz w:val="22"/>
-          <w:szCs w:val="22"/>
-        </w:rPr>
-        <w:t>": "5.3.9"</w:t>
-      </w:r>
-    </w:p>
-    <w:p>
-      <w:pPr>
-        <w:rPr>
-          <w:rFonts w:ascii="Menlo Regular" w:hAnsi="Menlo Regular" w:cs="Menlo Regular"/>
-          <w:color w:val="000000"/>
-          <w:sz w:val="22"/>
-          <w:szCs w:val="22"/>
-        </w:rPr>
-      </w:pPr>
-      <w:r>
-        <w:rPr>
-          <w:rFonts w:ascii="Menlo Regular" w:hAnsi="Menlo Regular" w:cs="Menlo Regular"/>
-          <w:color w:val="000000"/>
-          <w:sz w:val="22"/>
-          <w:szCs w:val="22"/>
-        </w:rPr>
-        <w:t xml:space="preserve">        },</w:t>
-      </w:r>
-    </w:p>
-    <w:p>
-      <w:pPr>
-        <w:rPr>
-          <w:rFonts w:ascii="Menlo Regular" w:hAnsi="Menlo Regular" w:cs="Menlo Regular"/>
-          <w:color w:val="000000"/>
-          <w:sz w:val="22"/>
-          <w:szCs w:val="22"/>
-        </w:rPr>
-      </w:pPr>
-      <w:r>
-        <w:rPr>
-          <w:rFonts w:ascii="Menlo Regular" w:hAnsi="Menlo Regular" w:cs="Menlo Regular"/>
-          <w:color w:val="000000"/>
-          <w:sz w:val="22"/>
-          <w:szCs w:val="22"/>
-        </w:rPr>
-        <w:t xml:space="preserve">        "sort-packages": </w:t>
-      </w:r>
-      <w:proofErr w:type="spellStart"/>
-      <w:r>
-        <w:rPr>
-          <w:rFonts w:ascii="Menlo Regular" w:hAnsi="Menlo Regular" w:cs="Menlo Regular"/>
-          <w:color w:val="000000"/>
-          <w:sz w:val="22"/>
-          <w:szCs w:val="22"/>
-        </w:rPr>
-        <w:t>true</w:t>
-      </w:r>
-      <w:proofErr w:type="spellEnd"/>
-    </w:p>
-    <w:p>
-      <w:pPr>
-        <w:rPr>
-          <w:rFonts w:ascii="Menlo Regular" w:hAnsi="Menlo Regular" w:cs="Menlo Regular"/>
-          <w:color w:val="000000"/>
-          <w:sz w:val="22"/>
-          <w:szCs w:val="22"/>
-        </w:rPr>
-      </w:pPr>
-      <w:r>
-        <w:rPr>
-          <w:rFonts w:ascii="Menlo Regular" w:hAnsi="Menlo Regular" w:cs="Menlo Regular"/>
-          <w:color w:val="000000"/>
-          <w:sz w:val="22"/>
-          <w:szCs w:val="22"/>
-        </w:rPr>
-        <w:t xml:space="preserve">    }</w:t>
-      </w:r>
-    </w:p>
-    <w:p>
-      <w:pPr>
-        <w:rPr>
-          <w:rFonts w:ascii="Menlo Regular" w:hAnsi="Menlo Regular" w:cs="Menlo Regular"/>
-          <w:color w:val="000000"/>
-          <w:sz w:val="22"/>
-          <w:szCs w:val="22"/>
-        </w:rPr>
-      </w:pPr>
-    </w:p>
-    <w:p>
-      <w:pPr>
-        <w:rPr>
-          <w:rFonts w:ascii="Menlo Regular" w:hAnsi="Menlo Regular" w:cs="Menlo Regular"/>
-          <w:color w:val="000000"/>
-          <w:sz w:val="22"/>
-          <w:szCs w:val="22"/>
-        </w:rPr>
-      </w:pPr>
-      <w:r>
-        <w:rPr>
-          <w:rFonts w:ascii="Menlo Regular" w:hAnsi="Menlo Regular" w:cs="Menlo Regular"/>
-          <w:color w:val="000000"/>
-          <w:sz w:val="22"/>
-          <w:szCs w:val="22"/>
-        </w:rPr>
-        <w:t xml:space="preserve">Après : </w:t>
-      </w:r>
-    </w:p>
-    <w:p>
-      <w:pPr>
-        <w:rPr>
-          <w:rFonts w:ascii="Menlo Regular" w:hAnsi="Menlo Regular" w:cs="Menlo Regular"/>
-          <w:color w:val="000000"/>
-          <w:sz w:val="22"/>
-          <w:szCs w:val="22"/>
-        </w:rPr>
-      </w:pPr>
-      <w:r>
-        <w:rPr>
-          <w:rFonts w:ascii="Menlo Regular" w:hAnsi="Menlo Regular" w:cs="Menlo Regular"/>
-          <w:color w:val="000000"/>
-          <w:sz w:val="22"/>
-          <w:szCs w:val="22"/>
-        </w:rPr>
-        <w:t>"</w:t>
-      </w:r>
-      <w:proofErr w:type="gramStart"/>
-      <w:r>
-        <w:rPr>
-          <w:rFonts w:ascii="Menlo Regular" w:hAnsi="Menlo Regular" w:cs="Menlo Regular"/>
-          <w:color w:val="000000"/>
-          <w:sz w:val="22"/>
-          <w:szCs w:val="22"/>
-        </w:rPr>
-        <w:t>config</w:t>
-      </w:r>
-      <w:proofErr w:type="gramEnd"/>
-      <w:r>
-        <w:rPr>
-          <w:rFonts w:ascii="Menlo Regular" w:hAnsi="Menlo Regular" w:cs="Menlo Regular"/>
-          <w:color w:val="000000"/>
-          <w:sz w:val="22"/>
-          <w:szCs w:val="22"/>
-        </w:rPr>
-        <w:t>": {</w:t>
-      </w:r>
-    </w:p>
-    <w:p>
-      <w:pPr>
-        <w:rPr>
-          <w:rFonts w:ascii="Menlo Regular" w:hAnsi="Menlo Regular" w:cs="Menlo Regular"/>
-          <w:color w:val="000000"/>
-          <w:sz w:val="22"/>
-          <w:szCs w:val="22"/>
-        </w:rPr>
-      </w:pPr>
-      <w:r>
-        <w:rPr>
-          <w:rFonts w:ascii="Menlo Regular" w:hAnsi="Menlo Regular" w:cs="Menlo Regular"/>
-          <w:color w:val="000000"/>
-          <w:sz w:val="22"/>
-          <w:szCs w:val="22"/>
-        </w:rPr>
-        <w:t xml:space="preserve">        "</w:t>
-      </w:r>
-      <w:proofErr w:type="spellStart"/>
-      <w:proofErr w:type="gramStart"/>
-      <w:r>
-        <w:rPr>
-          <w:rFonts w:ascii="Menlo Regular" w:hAnsi="Menlo Regular" w:cs="Menlo Regular"/>
-          <w:color w:val="000000"/>
-          <w:sz w:val="22"/>
-          <w:szCs w:val="22"/>
-        </w:rPr>
-        <w:t>bin-</w:t>
-      </w:r>
-      <w:proofErr w:type="gramEnd"/>
-      <w:r>
-        <w:rPr>
-          <w:rFonts w:ascii="Menlo Regular" w:hAnsi="Menlo Regular" w:cs="Menlo Regular"/>
-          <w:color w:val="000000"/>
-          <w:sz w:val="22"/>
-          <w:szCs w:val="22"/>
-        </w:rPr>
-        <w:t>dir</w:t>
-      </w:r>
-      <w:proofErr w:type="spellEnd"/>
-      <w:r>
-        <w:rPr>
-          <w:rFonts w:ascii="Menlo Regular" w:hAnsi="Menlo Regular" w:cs="Menlo Regular"/>
-          <w:color w:val="000000"/>
-          <w:sz w:val="22"/>
-          <w:szCs w:val="22"/>
-        </w:rPr>
-        <w:t>": "bin",</w:t>
-      </w:r>
-    </w:p>
-    <w:p>
-      <w:pPr>
-        <w:rPr>
-          <w:rFonts w:ascii="Menlo Regular" w:hAnsi="Menlo Regular" w:cs="Menlo Regular"/>
-          <w:color w:val="000000"/>
-          <w:sz w:val="22"/>
-          <w:szCs w:val="22"/>
-        </w:rPr>
-      </w:pPr>
-      <w:r>
-        <w:rPr>
-          <w:rFonts w:ascii="Menlo Regular" w:hAnsi="Menlo Regular" w:cs="Menlo Regular"/>
-          <w:color w:val="000000"/>
-          <w:sz w:val="22"/>
-          <w:szCs w:val="22"/>
-        </w:rPr>
-        <w:t xml:space="preserve">        "sort-packages": </w:t>
-      </w:r>
-      <w:proofErr w:type="spellStart"/>
-      <w:r>
-        <w:rPr>
-          <w:rFonts w:ascii="Menlo Regular" w:hAnsi="Menlo Regular" w:cs="Menlo Regular"/>
-          <w:color w:val="000000"/>
-          <w:sz w:val="22"/>
-          <w:szCs w:val="22"/>
-        </w:rPr>
-        <w:t>true</w:t>
-      </w:r>
-      <w:proofErr w:type="spellEnd"/>
-    </w:p>
-    <w:p>
-      <w:pPr>
-        <w:rPr>
-          <w:rFonts w:ascii="Menlo Regular" w:hAnsi="Menlo Regular" w:cs="Menlo Regular"/>
-          <w:color w:val="000000"/>
-          <w:sz w:val="22"/>
-          <w:szCs w:val="22"/>
-        </w:rPr>
-      </w:pPr>
-      <w:r>
-        <w:rPr>
-          <w:rFonts w:ascii="Menlo Regular" w:hAnsi="Menlo Regular" w:cs="Menlo Regular"/>
-          <w:color w:val="000000"/>
-          <w:sz w:val="22"/>
-          <w:szCs w:val="22"/>
-        </w:rPr>
-        <w:t xml:space="preserve">    }</w:t>
-      </w:r>
-    </w:p>
-    <w:p>
-      <w:pPr>
-        <w:rPr>
-          <w:rFonts w:ascii="Menlo Regular" w:hAnsi="Menlo Regular" w:cs="Menlo Regular"/>
-          <w:color w:val="000000"/>
-          <w:sz w:val="22"/>
-          <w:szCs w:val="22"/>
-        </w:rPr>
-      </w:pPr>
-    </w:p>
-    <w:p>
-      <w:pPr>
-        <w:rPr>
-          <w:rFonts w:ascii="Menlo Regular" w:hAnsi="Menlo Regular" w:cs="Menlo Regular"/>
-          <w:color w:val="000000"/>
-          <w:sz w:val="22"/>
-          <w:szCs w:val="22"/>
-        </w:rPr>
-      </w:pPr>
-      <w:r>
-        <w:rPr>
-          <w:rFonts w:ascii="Menlo Regular" w:hAnsi="Menlo Regular" w:cs="Menlo Regular"/>
-          <w:color w:val="000000"/>
-          <w:sz w:val="22"/>
-          <w:szCs w:val="22"/>
-        </w:rPr>
-        <w:t xml:space="preserve">Et voilà, normalement votre problème est résolu. </w:t>
-      </w:r>
-    </w:p>
-    <w:p>
-      <w:pPr>
-        <w:jc w:val="both"/>
-      </w:pPr>
+      <w:r>
+        <w:t>Mes demandes</w:t>
+      </w:r>
     </w:p>
     <w:sectPr>
       <w:pgSz w:w="11900" w:h="16840"/>

</xml_diff>

<commit_message>
- connexion avec google en cours. - tentative de resolution de l'erreur "SSL: certificate verification failed"
</commit_message>
<xml_diff>
--- a/app/docs/articles .docx
+++ b/app/docs/articles .docx
@@ -1536,13 +1536,482 @@
         <w:jc w:val="both"/>
       </w:pPr>
       <w:r>
-        <w:t xml:space="preserve">Membres, Profile, </w:t>
+        <w:t>Membres, Profile, Mes demandes</w:t>
+      </w:r>
+      <w:r>
+        <w:t>`</w:t>
+      </w:r>
+    </w:p>
+    <w:p>
+      <w:pPr>
+        <w:jc w:val="both"/>
+      </w:pPr>
+    </w:p>
+    <w:p>
+      <w:pPr>
+        <w:jc w:val="center"/>
+        <w:rPr>
+          <w:b/>
+          <w:sz w:val="32"/>
+          <w:szCs w:val="32"/>
+        </w:rPr>
+      </w:pPr>
+      <w:r>
+        <w:rPr>
+          <w:b/>
+          <w:sz w:val="32"/>
+          <w:szCs w:val="32"/>
+        </w:rPr>
+        <w:t>Tuto #2</w:t>
+      </w:r>
+      <w:r>
+        <w:rPr>
+          <w:b/>
+          <w:sz w:val="32"/>
+          <w:szCs w:val="32"/>
+        </w:rPr>
+        <w:t xml:space="preserve"> : </w:t>
+      </w:r>
+      <w:r>
+        <w:rPr>
+          <w:b/>
+          <w:sz w:val="32"/>
+          <w:szCs w:val="32"/>
+        </w:rPr>
+        <w:t>Installer HWIOAuthBundle avec google</w:t>
+      </w:r>
+    </w:p>
+    <w:p>
+      <w:pPr>
+        <w:jc w:val="center"/>
+        <w:rPr>
+          <w:b/>
+          <w:sz w:val="32"/>
+          <w:szCs w:val="32"/>
+        </w:rPr>
+      </w:pPr>
+    </w:p>
+    <w:p>
+      <w:pPr>
+        <w:pStyle w:val="Paragraphedeliste"/>
+        <w:numPr>
+          <w:ilvl w:val="0"/>
+          <w:numId w:val="5"/>
+        </w:numPr>
+        <w:rPr>
+          <w:sz w:val="32"/>
+          <w:szCs w:val="32"/>
+        </w:rPr>
+      </w:pPr>
+      <w:r>
+        <w:rPr>
+          <w:sz w:val="32"/>
+          <w:szCs w:val="32"/>
+        </w:rPr>
+        <w:t>Installation et configuration de HWIOAuthBundle</w:t>
+      </w:r>
+    </w:p>
+    <w:p>
+      <w:pPr>
+        <w:pStyle w:val="Paragraphedeliste"/>
+        <w:numPr>
+          <w:ilvl w:val="1"/>
+          <w:numId w:val="5"/>
+        </w:numPr>
+        <w:rPr>
+          <w:sz w:val="32"/>
+          <w:szCs w:val="32"/>
+        </w:rPr>
+      </w:pPr>
+      <w:r>
+        <w:rPr>
+          <w:sz w:val="32"/>
+          <w:szCs w:val="32"/>
+        </w:rPr>
+        <w:t>Installation avec composer</w:t>
+      </w:r>
+    </w:p>
+    <w:p>
+      <w:pPr>
+        <w:pStyle w:val="Paragraphedeliste"/>
+        <w:numPr>
+          <w:ilvl w:val="1"/>
+          <w:numId w:val="5"/>
+        </w:numPr>
+        <w:rPr>
+          <w:sz w:val="32"/>
+          <w:szCs w:val="32"/>
+        </w:rPr>
+      </w:pPr>
+      <w:r>
+        <w:rPr>
+          <w:sz w:val="32"/>
+          <w:szCs w:val="32"/>
+        </w:rPr>
+        <w:t xml:space="preserve">Créer le service provider pour faire fonctionner avec FOSUserBundle </w:t>
+      </w:r>
+    </w:p>
+    <w:p>
+      <w:pPr>
+        <w:pStyle w:val="Paragraphedeliste"/>
+        <w:numPr>
+          <w:ilvl w:val="2"/>
+          <w:numId w:val="5"/>
+        </w:numPr>
+        <w:rPr>
+          <w:sz w:val="32"/>
+          <w:szCs w:val="32"/>
+        </w:rPr>
+      </w:pPr>
+      <w:r>
+        <w:rPr>
+          <w:sz w:val="32"/>
+          <w:szCs w:val="32"/>
+        </w:rPr>
+        <w:t xml:space="preserve">Créer la class </w:t>
+      </w:r>
+    </w:p>
+    <w:p>
+      <w:pPr>
+        <w:pStyle w:val="Paragraphedeliste"/>
+        <w:numPr>
+          <w:ilvl w:val="2"/>
+          <w:numId w:val="5"/>
+        </w:numPr>
+        <w:rPr>
+          <w:sz w:val="32"/>
+          <w:szCs w:val="32"/>
+        </w:rPr>
+      </w:pPr>
+      <w:r>
+        <w:rPr>
+          <w:sz w:val="32"/>
+          <w:szCs w:val="32"/>
+        </w:rPr>
+        <w:t xml:space="preserve">Créer le service </w:t>
+      </w:r>
+    </w:p>
+    <w:p>
+      <w:pPr>
+        <w:pStyle w:val="Paragraphedeliste"/>
+        <w:numPr>
+          <w:ilvl w:val="1"/>
+          <w:numId w:val="5"/>
+        </w:numPr>
+        <w:rPr>
+          <w:sz w:val="32"/>
+          <w:szCs w:val="32"/>
+        </w:rPr>
+      </w:pPr>
+      <w:r>
+        <w:rPr>
+          <w:sz w:val="32"/>
+          <w:szCs w:val="32"/>
+        </w:rPr>
+        <w:t>Modifier votre entité user</w:t>
+      </w:r>
+    </w:p>
+    <w:p>
+      <w:pPr>
+        <w:pStyle w:val="Paragraphedeliste"/>
+        <w:numPr>
+          <w:ilvl w:val="0"/>
+          <w:numId w:val="5"/>
+        </w:numPr>
+        <w:rPr>
+          <w:sz w:val="32"/>
+          <w:szCs w:val="32"/>
+        </w:rPr>
+      </w:pPr>
+      <w:r>
+        <w:rPr>
+          <w:sz w:val="32"/>
+          <w:szCs w:val="32"/>
+        </w:rPr>
+        <w:t xml:space="preserve">Créer votre app google </w:t>
+      </w:r>
+    </w:p>
+    <w:p>
+      <w:pPr>
+        <w:pStyle w:val="Paragraphedeliste"/>
+        <w:numPr>
+          <w:ilvl w:val="1"/>
+          <w:numId w:val="5"/>
+        </w:numPr>
+        <w:rPr>
+          <w:sz w:val="32"/>
+          <w:szCs w:val="32"/>
+        </w:rPr>
+      </w:pPr>
+      <w:r>
+        <w:rPr>
+          <w:sz w:val="32"/>
+          <w:szCs w:val="32"/>
+        </w:rPr>
+        <w:t>Créer l’</w:t>
+      </w:r>
+      <w:r>
+        <w:rPr>
+          <w:sz w:val="32"/>
+          <w:szCs w:val="32"/>
+        </w:rPr>
+        <w:t>app et récupérer les api credentiels</w:t>
+      </w:r>
+    </w:p>
+    <w:p>
+      <w:pPr>
+        <w:pStyle w:val="Paragraphedeliste"/>
+        <w:numPr>
+          <w:ilvl w:val="1"/>
+          <w:numId w:val="5"/>
+        </w:numPr>
+        <w:rPr>
+          <w:sz w:val="32"/>
+          <w:szCs w:val="32"/>
+        </w:rPr>
+      </w:pPr>
+      <w:r>
+        <w:rPr>
+          <w:sz w:val="32"/>
+          <w:szCs w:val="32"/>
+        </w:rPr>
+        <w:t>Autoriser l’uri redirect sinon erreur mismatch</w:t>
+      </w:r>
+    </w:p>
+    <w:p>
+      <w:pPr>
+        <w:pStyle w:val="Paragraphedeliste"/>
+        <w:numPr>
+          <w:ilvl w:val="0"/>
+          <w:numId w:val="5"/>
+        </w:numPr>
+        <w:rPr>
+          <w:sz w:val="32"/>
+          <w:szCs w:val="32"/>
+        </w:rPr>
+      </w:pPr>
+      <w:r>
+        <w:rPr>
+          <w:sz w:val="32"/>
+          <w:szCs w:val="32"/>
+        </w:rPr>
+        <w:t>Config</w:t>
+      </w:r>
+    </w:p>
+    <w:p>
+      <w:pPr>
+        <w:pStyle w:val="Paragraphedeliste"/>
+        <w:numPr>
+          <w:ilvl w:val="2"/>
+          <w:numId w:val="5"/>
+        </w:numPr>
+        <w:rPr>
+          <w:sz w:val="32"/>
+          <w:szCs w:val="32"/>
+        </w:rPr>
+      </w:pPr>
+      <w:r>
+        <w:rPr>
+          <w:sz w:val="32"/>
+          <w:szCs w:val="32"/>
+        </w:rPr>
+        <w:t>Créer les parametres dans parameters</w:t>
+      </w:r>
+    </w:p>
+    <w:p>
+      <w:pPr>
+        <w:pStyle w:val="Paragraphedeliste"/>
+        <w:numPr>
+          <w:ilvl w:val="2"/>
+          <w:numId w:val="5"/>
+        </w:numPr>
+        <w:rPr>
+          <w:sz w:val="32"/>
+          <w:szCs w:val="32"/>
+        </w:rPr>
+      </w:pPr>
+      <w:r>
+        <w:rPr>
+          <w:sz w:val="32"/>
+          <w:szCs w:val="32"/>
+        </w:rPr>
+        <w:t>Fichier config</w:t>
+      </w:r>
+    </w:p>
+    <w:p>
+      <w:pPr>
+        <w:pStyle w:val="Paragraphedeliste"/>
+        <w:numPr>
+          <w:ilvl w:val="2"/>
+          <w:numId w:val="5"/>
+        </w:numPr>
+        <w:rPr>
+          <w:sz w:val="32"/>
+          <w:szCs w:val="32"/>
+        </w:rPr>
+      </w:pPr>
+      <w:r>
+        <w:rPr>
+          <w:sz w:val="32"/>
+          <w:szCs w:val="32"/>
+        </w:rPr>
+        <w:t>Fichier routing</w:t>
+      </w:r>
+    </w:p>
+    <w:p>
+      <w:pPr>
+        <w:pStyle w:val="Paragraphedeliste"/>
+        <w:numPr>
+          <w:ilvl w:val="2"/>
+          <w:numId w:val="5"/>
+        </w:numPr>
+        <w:rPr>
+          <w:sz w:val="32"/>
+          <w:szCs w:val="32"/>
+        </w:rPr>
+      </w:pPr>
+      <w:r>
+        <w:rPr>
+          <w:sz w:val="32"/>
+          <w:szCs w:val="32"/>
+        </w:rPr>
+        <w:t>Fichier sécurity (avec le service)</w:t>
+      </w:r>
+    </w:p>
+    <w:p>
+      <w:pPr>
+        <w:pStyle w:val="Paragraphedeliste"/>
+        <w:numPr>
+          <w:ilvl w:val="0"/>
+          <w:numId w:val="5"/>
+        </w:numPr>
+        <w:rPr>
+          <w:sz w:val="32"/>
+          <w:szCs w:val="32"/>
+        </w:rPr>
+      </w:pPr>
+      <w:r>
+        <w:rPr>
+          <w:sz w:val="32"/>
+          <w:szCs w:val="32"/>
+        </w:rPr>
+        <w:t xml:space="preserve">La vue </w:t>
+      </w:r>
+    </w:p>
+    <w:p>
+      <w:pPr>
+        <w:pStyle w:val="Paragraphedeliste"/>
+        <w:numPr>
+          <w:ilvl w:val="1"/>
+          <w:numId w:val="5"/>
+        </w:numPr>
+        <w:rPr>
+          <w:sz w:val="32"/>
+          <w:szCs w:val="32"/>
+        </w:rPr>
+      </w:pPr>
+      <w:r>
+        <w:rPr>
+          <w:sz w:val="32"/>
+          <w:szCs w:val="32"/>
+        </w:rPr>
+        <w:t xml:space="preserve">Créer le button </w:t>
+      </w:r>
+    </w:p>
+    <w:p>
+      <w:pPr>
+        <w:pStyle w:val="Paragraphedeliste"/>
+        <w:numPr>
+          <w:ilvl w:val="1"/>
+          <w:numId w:val="5"/>
+        </w:numPr>
+        <w:rPr>
+          <w:sz w:val="32"/>
+          <w:szCs w:val="32"/>
+        </w:rPr>
+      </w:pPr>
+      <w:r>
+        <w:rPr>
+          <w:sz w:val="32"/>
+          <w:szCs w:val="32"/>
+        </w:rPr>
+        <w:t>Créer le javascript</w:t>
+      </w:r>
+    </w:p>
+    <w:p>
+      <w:pPr>
+        <w:pStyle w:val="Paragraphedeliste"/>
+        <w:numPr>
+          <w:ilvl w:val="2"/>
+          <w:numId w:val="5"/>
+        </w:numPr>
+        <w:rPr>
+          <w:sz w:val="32"/>
+          <w:szCs w:val="32"/>
+        </w:rPr>
+      </w:pPr>
+      <w:r>
+        <w:rPr>
+          <w:sz w:val="32"/>
+          <w:szCs w:val="32"/>
+        </w:rPr>
+        <w:t>Mettre le plateform.js et les balises meta</w:t>
+      </w:r>
+    </w:p>
+    <w:p>
+      <w:pPr>
+        <w:pStyle w:val="Paragraphedeliste"/>
+        <w:numPr>
+          <w:ilvl w:val="2"/>
+          <w:numId w:val="5"/>
+        </w:numPr>
+        <w:rPr>
+          <w:sz w:val="32"/>
+          <w:szCs w:val="32"/>
+        </w:rPr>
+      </w:pPr>
+      <w:r>
+        <w:rPr>
+          <w:sz w:val="32"/>
+          <w:szCs w:val="32"/>
+        </w:rPr>
+        <w:t>Créer les fonctions</w:t>
       </w:r>
       <w:bookmarkStart w:id="0" w:name="_GoBack"/>
       <w:bookmarkEnd w:id="0"/>
-      <w:r>
-        <w:t>Mes demandes</w:t>
-      </w:r>
+    </w:p>
+    <w:p>
+      <w:pPr>
+        <w:pStyle w:val="Paragraphedeliste"/>
+        <w:rPr>
+          <w:sz w:val="32"/>
+          <w:szCs w:val="32"/>
+        </w:rPr>
+      </w:pPr>
+    </w:p>
+    <w:p>
+      <w:pPr>
+        <w:pStyle w:val="Paragraphedeliste"/>
+        <w:ind w:left="2160"/>
+        <w:rPr>
+          <w:sz w:val="32"/>
+          <w:szCs w:val="32"/>
+        </w:rPr>
+      </w:pPr>
+    </w:p>
+    <w:p>
+      <w:pPr>
+        <w:pStyle w:val="Paragraphedeliste"/>
+        <w:rPr>
+          <w:sz w:val="32"/>
+          <w:szCs w:val="32"/>
+        </w:rPr>
+      </w:pPr>
+    </w:p>
+    <w:p>
+      <w:pPr>
+        <w:jc w:val="both"/>
+      </w:pPr>
     </w:p>
     <w:sectPr>
       <w:pgSz w:w="11900" w:h="16840"/>
@@ -1869,6 +2338,92 @@
     </w:lvl>
   </w:abstractNum>
   <w:abstractNum w:abstractNumId="3">
+    <w:nsid w:val="790804A1"/>
+    <w:multiLevelType w:val="hybridMultilevel"/>
+    <w:tmpl w:val="892CC1B2"/>
+    <w:lvl w:ilvl="0" w:tplc="040C000F">
+      <w:start w:val="1"/>
+      <w:numFmt w:val="decimal"/>
+      <w:lvlText w:val="%1."/>
+      <w:lvlJc w:val="left"/>
+      <w:pPr>
+        <w:ind w:left="720" w:hanging="360"/>
+      </w:pPr>
+    </w:lvl>
+    <w:lvl w:ilvl="1" w:tplc="040C0019">
+      <w:start w:val="1"/>
+      <w:numFmt w:val="lowerLetter"/>
+      <w:lvlText w:val="%2."/>
+      <w:lvlJc w:val="left"/>
+      <w:pPr>
+        <w:ind w:left="1440" w:hanging="360"/>
+      </w:pPr>
+    </w:lvl>
+    <w:lvl w:ilvl="2" w:tplc="040C001B">
+      <w:start w:val="1"/>
+      <w:numFmt w:val="lowerRoman"/>
+      <w:lvlText w:val="%3."/>
+      <w:lvlJc w:val="right"/>
+      <w:pPr>
+        <w:ind w:left="2160" w:hanging="180"/>
+      </w:pPr>
+    </w:lvl>
+    <w:lvl w:ilvl="3" w:tplc="040C000F">
+      <w:start w:val="1"/>
+      <w:numFmt w:val="decimal"/>
+      <w:lvlText w:val="%4."/>
+      <w:lvlJc w:val="left"/>
+      <w:pPr>
+        <w:ind w:left="2880" w:hanging="360"/>
+      </w:pPr>
+    </w:lvl>
+    <w:lvl w:ilvl="4" w:tplc="040C0019" w:tentative="1">
+      <w:start w:val="1"/>
+      <w:numFmt w:val="lowerLetter"/>
+      <w:lvlText w:val="%5."/>
+      <w:lvlJc w:val="left"/>
+      <w:pPr>
+        <w:ind w:left="3600" w:hanging="360"/>
+      </w:pPr>
+    </w:lvl>
+    <w:lvl w:ilvl="5" w:tplc="040C001B" w:tentative="1">
+      <w:start w:val="1"/>
+      <w:numFmt w:val="lowerRoman"/>
+      <w:lvlText w:val="%6."/>
+      <w:lvlJc w:val="right"/>
+      <w:pPr>
+        <w:ind w:left="4320" w:hanging="180"/>
+      </w:pPr>
+    </w:lvl>
+    <w:lvl w:ilvl="6" w:tplc="040C000F" w:tentative="1">
+      <w:start w:val="1"/>
+      <w:numFmt w:val="decimal"/>
+      <w:lvlText w:val="%7."/>
+      <w:lvlJc w:val="left"/>
+      <w:pPr>
+        <w:ind w:left="5040" w:hanging="360"/>
+      </w:pPr>
+    </w:lvl>
+    <w:lvl w:ilvl="7" w:tplc="040C0019" w:tentative="1">
+      <w:start w:val="1"/>
+      <w:numFmt w:val="lowerLetter"/>
+      <w:lvlText w:val="%8."/>
+      <w:lvlJc w:val="left"/>
+      <w:pPr>
+        <w:ind w:left="5760" w:hanging="360"/>
+      </w:pPr>
+    </w:lvl>
+    <w:lvl w:ilvl="8" w:tplc="040C001B" w:tentative="1">
+      <w:start w:val="1"/>
+      <w:numFmt w:val="lowerRoman"/>
+      <w:lvlText w:val="%9."/>
+      <w:lvlJc w:val="right"/>
+      <w:pPr>
+        <w:ind w:left="6480" w:hanging="180"/>
+      </w:pPr>
+    </w:lvl>
+  </w:abstractNum>
+  <w:abstractNum w:abstractNumId="4">
     <w:nsid w:val="79DF38BC"/>
     <w:multiLevelType w:val="hybridMultilevel"/>
     <w:tmpl w:val="80B2C1DC"/>
@@ -1988,10 +2543,13 @@
     <w:abstractNumId w:val="1"/>
   </w:num>
   <w:num w:numId="3">
-    <w:abstractNumId w:val="3"/>
+    <w:abstractNumId w:val="4"/>
   </w:num>
   <w:num w:numId="4">
     <w:abstractNumId w:val="2"/>
+  </w:num>
+  <w:num w:numId="5">
+    <w:abstractNumId w:val="3"/>
   </w:num>
 </w:numbering>
 </file>

</xml_diff>